<commit_message>
working on paper, adding microscope pics
</commit_message>
<xml_diff>
--- a/manuscript /third_draft_figures/table_1.docx
+++ b/manuscript /third_draft_figures/table_1.docx
@@ -5,7 +5,7 @@
     <w:tbl>
       <w:tblPr>
         <w:jc w:val="left"/>
-        <w:tblInd w:type="dxa" w:w="-93"/>
+        <w:tblInd w:type="dxa" w:w="-201"/>
         <w:tblBorders>
           <w:top w:color="000001" w:space="0" w:sz="2" w:val="single"/>
           <w:left w:color="000001" w:space="0" w:sz="2" w:val="single"/>
@@ -13,12 +13,13 @@
         </w:tblBorders>
       </w:tblPr>
       <w:tblGrid>
-        <w:gridCol w:w="1365"/>
-        <w:gridCol w:w="1295"/>
-        <w:gridCol w:w="1468"/>
-        <w:gridCol w:w="2399"/>
-        <w:gridCol w:w="1933"/>
-        <w:gridCol w:w="1502"/>
+        <w:gridCol w:w="1186"/>
+        <w:gridCol w:w="1125"/>
+        <w:gridCol w:w="1277"/>
+        <w:gridCol w:w="2448"/>
+        <w:gridCol w:w="2066"/>
+        <w:gridCol w:w="1614"/>
+        <w:gridCol w:w="1600"/>
       </w:tblGrid>
       <w:tr>
         <w:trPr>
@@ -26,7 +27,7 @@
         </w:trPr>
         <w:tc>
           <w:tcPr>
-            <w:tcW w:type="dxa" w:w="1365"/>
+            <w:tcW w:type="dxa" w:w="1186"/>
             <w:tcBorders>
               <w:top w:color="000001" w:space="0" w:sz="2" w:val="single"/>
               <w:left w:color="000001" w:space="0" w:sz="2" w:val="single"/>
@@ -55,7 +56,7 @@
         </w:tc>
         <w:tc>
           <w:tcPr>
-            <w:tcW w:type="dxa" w:w="1295"/>
+            <w:tcW w:type="dxa" w:w="1125"/>
             <w:tcBorders>
               <w:top w:color="000001" w:space="0" w:sz="2" w:val="single"/>
               <w:left w:color="000001" w:space="0" w:sz="2" w:val="single"/>
@@ -84,7 +85,7 @@
         </w:tc>
         <w:tc>
           <w:tcPr>
-            <w:tcW w:type="dxa" w:w="1468"/>
+            <w:tcW w:type="dxa" w:w="1277"/>
             <w:tcBorders>
               <w:top w:color="000001" w:space="0" w:sz="2" w:val="single"/>
               <w:left w:color="000001" w:space="0" w:sz="2" w:val="single"/>
@@ -137,7 +138,7 @@
         </w:tc>
         <w:tc>
           <w:tcPr>
-            <w:tcW w:type="dxa" w:w="2399"/>
+            <w:tcW w:type="dxa" w:w="2448"/>
             <w:tcBorders>
               <w:top w:color="000001" w:space="0" w:sz="2" w:val="single"/>
               <w:left w:color="000001" w:space="0" w:sz="2" w:val="single"/>
@@ -176,7 +177,7 @@
         </w:tc>
         <w:tc>
           <w:tcPr>
-            <w:tcW w:type="dxa" w:w="1933"/>
+            <w:tcW w:type="dxa" w:w="2066"/>
             <w:tcBorders>
               <w:top w:color="000001" w:space="0" w:sz="2" w:val="single"/>
               <w:left w:color="000001" w:space="0" w:sz="2" w:val="single"/>
@@ -213,12 +214,11 @@
         </w:tc>
         <w:tc>
           <w:tcPr>
-            <w:tcW w:type="dxa" w:w="1502"/>
+            <w:tcW w:type="dxa" w:w="1614"/>
             <w:tcBorders>
               <w:top w:color="000001" w:space="0" w:sz="2" w:val="single"/>
               <w:left w:color="000001" w:space="0" w:sz="2" w:val="single"/>
               <w:bottom w:color="000001" w:space="0" w:sz="2" w:val="single"/>
-              <w:right w:color="000001" w:space="0" w:sz="2" w:val="single"/>
             </w:tcBorders>
             <w:shd w:fill="FFFFFF" w:val="clear"/>
             <w:tcMar>
@@ -265,6 +265,36 @@
             </w:r>
           </w:p>
         </w:tc>
+        <w:tc>
+          <w:tcPr>
+            <w:tcW w:type="dxa" w:w="1600"/>
+            <w:tcBorders>
+              <w:top w:color="000001" w:space="0" w:sz="2" w:val="single"/>
+              <w:left w:color="000001" w:space="0" w:sz="2" w:val="single"/>
+              <w:bottom w:color="000001" w:space="0" w:sz="2" w:val="single"/>
+              <w:right w:color="000001" w:space="0" w:sz="2" w:val="single"/>
+            </w:tcBorders>
+            <w:shd w:fill="FFFFFF" w:val="clear"/>
+            <w:tcMar>
+              <w:top w:type="dxa" w:w="0"/>
+              <w:left w:type="dxa" w:w="108"/>
+              <w:bottom w:type="dxa" w:w="0"/>
+              <w:right w:type="dxa" w:w="108"/>
+            </w:tcMar>
+          </w:tcPr>
+          <w:p>
+            <w:pPr>
+              <w:pStyle w:val="style20"/>
+              <w:jc w:val="center"/>
+            </w:pPr>
+            <w:r>
+              <w:rPr>
+                <w:rFonts w:ascii="Calibri" w:hAnsi="Calibri"/>
+              </w:rPr>
+              <w:t>Daily Mean Division Rate</w:t>
+            </w:r>
+          </w:p>
+        </w:tc>
       </w:tr>
       <w:tr>
         <w:trPr>
@@ -272,7 +302,7 @@
         </w:trPr>
         <w:tc>
           <w:tcPr>
-            <w:tcW w:type="dxa" w:w="1365"/>
+            <w:tcW w:type="dxa" w:w="1186"/>
             <w:tcBorders>
               <w:left w:color="000001" w:space="0" w:sz="2" w:val="single"/>
               <w:bottom w:color="000001" w:space="0" w:sz="2" w:val="single"/>
@@ -300,7 +330,7 @@
         </w:tc>
         <w:tc>
           <w:tcPr>
-            <w:tcW w:type="dxa" w:w="1295"/>
+            <w:tcW w:type="dxa" w:w="1125"/>
             <w:tcBorders>
               <w:left w:color="000001" w:space="0" w:sz="2" w:val="single"/>
               <w:bottom w:color="000001" w:space="0" w:sz="2" w:val="single"/>
@@ -328,35 +358,35 @@
         </w:tc>
         <w:tc>
           <w:tcPr>
-            <w:tcW w:type="dxa" w:w="1468"/>
-            <w:tcBorders>
-              <w:left w:color="000001" w:space="0" w:sz="2" w:val="single"/>
-              <w:bottom w:color="000001" w:space="0" w:sz="2" w:val="single"/>
-            </w:tcBorders>
-            <w:shd w:fill="FFFFFF" w:val="clear"/>
-            <w:tcMar>
-              <w:top w:type="dxa" w:w="0"/>
-              <w:left w:type="dxa" w:w="108"/>
-              <w:bottom w:type="dxa" w:w="0"/>
-              <w:right w:type="dxa" w:w="108"/>
-            </w:tcMar>
-          </w:tcPr>
-          <w:p>
-            <w:pPr>
-              <w:pStyle w:val="style20"/>
-              <w:jc w:val="center"/>
-            </w:pPr>
-            <w:r>
-              <w:rPr>
-                <w:rFonts w:ascii="Calibri" w:hAnsi="Calibri"/>
-              </w:rPr>
-              <w:t>-</w:t>
-            </w:r>
-          </w:p>
-        </w:tc>
-        <w:tc>
-          <w:tcPr>
-            <w:tcW w:type="dxa" w:w="2399"/>
+            <w:tcW w:type="dxa" w:w="1277"/>
+            <w:tcBorders>
+              <w:left w:color="000001" w:space="0" w:sz="2" w:val="single"/>
+              <w:bottom w:color="000001" w:space="0" w:sz="2" w:val="single"/>
+            </w:tcBorders>
+            <w:shd w:fill="FFFFFF" w:val="clear"/>
+            <w:tcMar>
+              <w:top w:type="dxa" w:w="0"/>
+              <w:left w:type="dxa" w:w="108"/>
+              <w:bottom w:type="dxa" w:w="0"/>
+              <w:right w:type="dxa" w:w="108"/>
+            </w:tcMar>
+          </w:tcPr>
+          <w:p>
+            <w:pPr>
+              <w:pStyle w:val="style20"/>
+              <w:jc w:val="center"/>
+            </w:pPr>
+            <w:r>
+              <w:rPr>
+                <w:rFonts w:ascii="Calibri" w:hAnsi="Calibri"/>
+              </w:rPr>
+              <w:t>-</w:t>
+            </w:r>
+          </w:p>
+        </w:tc>
+        <w:tc>
+          <w:tcPr>
+            <w:tcW w:type="dxa" w:w="2448"/>
             <w:tcBorders>
               <w:left w:color="000001" w:space="0" w:sz="2" w:val="single"/>
               <w:bottom w:color="000001" w:space="0" w:sz="2" w:val="single"/>
@@ -384,35 +414,63 @@
         </w:tc>
         <w:tc>
           <w:tcPr>
-            <w:tcW w:type="dxa" w:w="1933"/>
-            <w:tcBorders>
-              <w:left w:color="000001" w:space="0" w:sz="2" w:val="single"/>
-              <w:bottom w:color="000001" w:space="0" w:sz="2" w:val="single"/>
-            </w:tcBorders>
-            <w:shd w:fill="FFFFFF" w:val="clear"/>
-            <w:tcMar>
-              <w:top w:type="dxa" w:w="0"/>
-              <w:left w:type="dxa" w:w="108"/>
-              <w:bottom w:type="dxa" w:w="0"/>
-              <w:right w:type="dxa" w:w="108"/>
-            </w:tcMar>
-          </w:tcPr>
-          <w:p>
-            <w:pPr>
-              <w:pStyle w:val="style20"/>
-              <w:jc w:val="center"/>
-            </w:pPr>
-            <w:r>
-              <w:rPr>
-                <w:rFonts w:ascii="Calibri" w:hAnsi="Calibri"/>
-              </w:rPr>
-              <w:t>-</w:t>
-            </w:r>
-          </w:p>
-        </w:tc>
-        <w:tc>
-          <w:tcPr>
-            <w:tcW w:type="dxa" w:w="1502"/>
+            <w:tcW w:type="dxa" w:w="2066"/>
+            <w:tcBorders>
+              <w:left w:color="000001" w:space="0" w:sz="2" w:val="single"/>
+              <w:bottom w:color="000001" w:space="0" w:sz="2" w:val="single"/>
+            </w:tcBorders>
+            <w:shd w:fill="FFFFFF" w:val="clear"/>
+            <w:tcMar>
+              <w:top w:type="dxa" w:w="0"/>
+              <w:left w:type="dxa" w:w="108"/>
+              <w:bottom w:type="dxa" w:w="0"/>
+              <w:right w:type="dxa" w:w="108"/>
+            </w:tcMar>
+          </w:tcPr>
+          <w:p>
+            <w:pPr>
+              <w:pStyle w:val="style20"/>
+              <w:jc w:val="center"/>
+            </w:pPr>
+            <w:r>
+              <w:rPr>
+                <w:rFonts w:ascii="Calibri" w:hAnsi="Calibri"/>
+              </w:rPr>
+              <w:t>-</w:t>
+            </w:r>
+          </w:p>
+        </w:tc>
+        <w:tc>
+          <w:tcPr>
+            <w:tcW w:type="dxa" w:w="1614"/>
+            <w:tcBorders>
+              <w:left w:color="000001" w:space="0" w:sz="2" w:val="single"/>
+              <w:bottom w:color="000001" w:space="0" w:sz="2" w:val="single"/>
+            </w:tcBorders>
+            <w:shd w:fill="FFFFFF" w:val="clear"/>
+            <w:tcMar>
+              <w:top w:type="dxa" w:w="0"/>
+              <w:left w:type="dxa" w:w="108"/>
+              <w:bottom w:type="dxa" w:w="0"/>
+              <w:right w:type="dxa" w:w="108"/>
+            </w:tcMar>
+          </w:tcPr>
+          <w:p>
+            <w:pPr>
+              <w:pStyle w:val="style20"/>
+              <w:jc w:val="center"/>
+            </w:pPr>
+            <w:r>
+              <w:rPr>
+                <w:rFonts w:ascii="Calibri" w:hAnsi="Calibri"/>
+              </w:rPr>
+              <w:t>-</w:t>
+            </w:r>
+          </w:p>
+        </w:tc>
+        <w:tc>
+          <w:tcPr>
+            <w:tcW w:type="dxa" w:w="1600"/>
             <w:tcBorders>
               <w:left w:color="000001" w:space="0" w:sz="2" w:val="single"/>
               <w:bottom w:color="000001" w:space="0" w:sz="2" w:val="single"/>
@@ -432,9 +490,7 @@
               <w:jc w:val="center"/>
             </w:pPr>
             <w:r>
-              <w:rPr>
-                <w:rFonts w:ascii="Calibri" w:hAnsi="Calibri"/>
-              </w:rPr>
+              <w:rPr/>
               <w:t>-</w:t>
             </w:r>
           </w:p>
@@ -446,7 +502,7 @@
         </w:trPr>
         <w:tc>
           <w:tcPr>
-            <w:tcW w:type="dxa" w:w="1365"/>
+            <w:tcW w:type="dxa" w:w="1186"/>
             <w:tcBorders>
               <w:left w:color="000001" w:space="0" w:sz="2" w:val="single"/>
               <w:bottom w:color="000001" w:space="0" w:sz="2" w:val="single"/>
@@ -474,7 +530,7 @@
         </w:tc>
         <w:tc>
           <w:tcPr>
-            <w:tcW w:type="dxa" w:w="1295"/>
+            <w:tcW w:type="dxa" w:w="1125"/>
             <w:tcBorders>
               <w:left w:color="000001" w:space="0" w:sz="2" w:val="single"/>
               <w:bottom w:color="000001" w:space="0" w:sz="2" w:val="single"/>
@@ -502,7 +558,7 @@
         </w:tc>
         <w:tc>
           <w:tcPr>
-            <w:tcW w:type="dxa" w:w="1468"/>
+            <w:tcW w:type="dxa" w:w="1277"/>
             <w:tcBorders>
               <w:left w:color="000001" w:space="0" w:sz="2" w:val="single"/>
               <w:bottom w:color="000001" w:space="0" w:sz="2" w:val="single"/>
@@ -530,63 +586,91 @@
         </w:tc>
         <w:tc>
           <w:tcPr>
-            <w:tcW w:type="dxa" w:w="2399"/>
-            <w:tcBorders>
-              <w:left w:color="000001" w:space="0" w:sz="2" w:val="single"/>
-              <w:bottom w:color="000001" w:space="0" w:sz="2" w:val="single"/>
-            </w:tcBorders>
-            <w:shd w:fill="FFFFFF" w:val="clear"/>
-            <w:tcMar>
-              <w:top w:type="dxa" w:w="0"/>
-              <w:left w:type="dxa" w:w="108"/>
-              <w:bottom w:type="dxa" w:w="0"/>
-              <w:right w:type="dxa" w:w="108"/>
-            </w:tcMar>
-          </w:tcPr>
-          <w:p>
-            <w:pPr>
-              <w:pStyle w:val="style20"/>
-              <w:jc w:val="center"/>
-            </w:pPr>
-            <w:r>
-              <w:rPr>
-                <w:rFonts w:ascii="Calibri" w:hAnsi="Calibri"/>
-              </w:rPr>
-              <w:t>-</w:t>
-            </w:r>
-          </w:p>
-        </w:tc>
-        <w:tc>
-          <w:tcPr>
-            <w:tcW w:type="dxa" w:w="1933"/>
-            <w:tcBorders>
-              <w:left w:color="000001" w:space="0" w:sz="2" w:val="single"/>
-              <w:bottom w:color="000001" w:space="0" w:sz="2" w:val="single"/>
-            </w:tcBorders>
-            <w:shd w:fill="FFFFFF" w:val="clear"/>
-            <w:tcMar>
-              <w:top w:type="dxa" w:w="0"/>
-              <w:left w:type="dxa" w:w="108"/>
-              <w:bottom w:type="dxa" w:w="0"/>
-              <w:right w:type="dxa" w:w="108"/>
-            </w:tcMar>
-          </w:tcPr>
-          <w:p>
-            <w:pPr>
-              <w:pStyle w:val="style20"/>
-              <w:jc w:val="center"/>
-            </w:pPr>
-            <w:r>
-              <w:rPr>
-                <w:rFonts w:ascii="Calibri" w:hAnsi="Calibri"/>
-              </w:rPr>
-              <w:t>-</w:t>
-            </w:r>
-          </w:p>
-        </w:tc>
-        <w:tc>
-          <w:tcPr>
-            <w:tcW w:type="dxa" w:w="1502"/>
+            <w:tcW w:type="dxa" w:w="2448"/>
+            <w:tcBorders>
+              <w:left w:color="000001" w:space="0" w:sz="2" w:val="single"/>
+              <w:bottom w:color="000001" w:space="0" w:sz="2" w:val="single"/>
+            </w:tcBorders>
+            <w:shd w:fill="FFFFFF" w:val="clear"/>
+            <w:tcMar>
+              <w:top w:type="dxa" w:w="0"/>
+              <w:left w:type="dxa" w:w="108"/>
+              <w:bottom w:type="dxa" w:w="0"/>
+              <w:right w:type="dxa" w:w="108"/>
+            </w:tcMar>
+          </w:tcPr>
+          <w:p>
+            <w:pPr>
+              <w:pStyle w:val="style20"/>
+              <w:jc w:val="center"/>
+            </w:pPr>
+            <w:r>
+              <w:rPr>
+                <w:rFonts w:ascii="Calibri" w:hAnsi="Calibri"/>
+              </w:rPr>
+              <w:t>-</w:t>
+            </w:r>
+          </w:p>
+        </w:tc>
+        <w:tc>
+          <w:tcPr>
+            <w:tcW w:type="dxa" w:w="2066"/>
+            <w:tcBorders>
+              <w:left w:color="000001" w:space="0" w:sz="2" w:val="single"/>
+              <w:bottom w:color="000001" w:space="0" w:sz="2" w:val="single"/>
+            </w:tcBorders>
+            <w:shd w:fill="FFFFFF" w:val="clear"/>
+            <w:tcMar>
+              <w:top w:type="dxa" w:w="0"/>
+              <w:left w:type="dxa" w:w="108"/>
+              <w:bottom w:type="dxa" w:w="0"/>
+              <w:right w:type="dxa" w:w="108"/>
+            </w:tcMar>
+          </w:tcPr>
+          <w:p>
+            <w:pPr>
+              <w:pStyle w:val="style20"/>
+              <w:jc w:val="center"/>
+            </w:pPr>
+            <w:r>
+              <w:rPr>
+                <w:rFonts w:ascii="Calibri" w:hAnsi="Calibri"/>
+              </w:rPr>
+              <w:t>-</w:t>
+            </w:r>
+          </w:p>
+        </w:tc>
+        <w:tc>
+          <w:tcPr>
+            <w:tcW w:type="dxa" w:w="1614"/>
+            <w:tcBorders>
+              <w:left w:color="000001" w:space="0" w:sz="2" w:val="single"/>
+              <w:bottom w:color="000001" w:space="0" w:sz="2" w:val="single"/>
+            </w:tcBorders>
+            <w:shd w:fill="FFFFFF" w:val="clear"/>
+            <w:tcMar>
+              <w:top w:type="dxa" w:w="0"/>
+              <w:left w:type="dxa" w:w="108"/>
+              <w:bottom w:type="dxa" w:w="0"/>
+              <w:right w:type="dxa" w:w="108"/>
+            </w:tcMar>
+          </w:tcPr>
+          <w:p>
+            <w:pPr>
+              <w:pStyle w:val="style20"/>
+              <w:jc w:val="center"/>
+            </w:pPr>
+            <w:r>
+              <w:rPr>
+                <w:rFonts w:ascii="Calibri" w:hAnsi="Calibri"/>
+              </w:rPr>
+              <w:t>-</w:t>
+            </w:r>
+          </w:p>
+        </w:tc>
+        <w:tc>
+          <w:tcPr>
+            <w:tcW w:type="dxa" w:w="1600"/>
             <w:tcBorders>
               <w:left w:color="000001" w:space="0" w:sz="2" w:val="single"/>
               <w:bottom w:color="000001" w:space="0" w:sz="2" w:val="single"/>
@@ -609,7 +693,7 @@
               <w:rPr>
                 <w:rFonts w:ascii="Calibri" w:hAnsi="Calibri"/>
               </w:rPr>
-              <w:t>-</w:t>
+              <w:t>1.45</w:t>
             </w:r>
           </w:p>
         </w:tc>
@@ -620,7 +704,7 @@
         </w:trPr>
         <w:tc>
           <w:tcPr>
-            <w:tcW w:type="dxa" w:w="1365"/>
+            <w:tcW w:type="dxa" w:w="1186"/>
             <w:tcBorders>
               <w:left w:color="000001" w:space="0" w:sz="2" w:val="single"/>
               <w:bottom w:color="000001" w:space="0" w:sz="2" w:val="single"/>
@@ -648,7 +732,7 @@
         </w:tc>
         <w:tc>
           <w:tcPr>
-            <w:tcW w:type="dxa" w:w="1295"/>
+            <w:tcW w:type="dxa" w:w="1125"/>
             <w:tcBorders>
               <w:left w:color="000001" w:space="0" w:sz="2" w:val="single"/>
               <w:bottom w:color="000001" w:space="0" w:sz="2" w:val="single"/>
@@ -676,7 +760,7 @@
         </w:tc>
         <w:tc>
           <w:tcPr>
-            <w:tcW w:type="dxa" w:w="1468"/>
+            <w:tcW w:type="dxa" w:w="1277"/>
             <w:tcBorders>
               <w:left w:color="000001" w:space="0" w:sz="2" w:val="single"/>
               <w:bottom w:color="000001" w:space="0" w:sz="2" w:val="single"/>
@@ -704,7 +788,7 @@
         </w:tc>
         <w:tc>
           <w:tcPr>
-            <w:tcW w:type="dxa" w:w="2399"/>
+            <w:tcW w:type="dxa" w:w="2448"/>
             <w:tcBorders>
               <w:left w:color="000001" w:space="0" w:sz="2" w:val="single"/>
               <w:bottom w:color="000001" w:space="0" w:sz="2" w:val="single"/>
@@ -732,7 +816,7 @@
         </w:tc>
         <w:tc>
           <w:tcPr>
-            <w:tcW w:type="dxa" w:w="1933"/>
+            <w:tcW w:type="dxa" w:w="2066"/>
             <w:tcBorders>
               <w:left w:color="000001" w:space="0" w:sz="2" w:val="single"/>
               <w:bottom w:color="000001" w:space="0" w:sz="2" w:val="single"/>
@@ -760,7 +844,35 @@
         </w:tc>
         <w:tc>
           <w:tcPr>
-            <w:tcW w:type="dxa" w:w="1502"/>
+            <w:tcW w:type="dxa" w:w="1614"/>
+            <w:tcBorders>
+              <w:left w:color="000001" w:space="0" w:sz="2" w:val="single"/>
+              <w:bottom w:color="000001" w:space="0" w:sz="2" w:val="single"/>
+            </w:tcBorders>
+            <w:shd w:fill="FFFFFF" w:val="clear"/>
+            <w:tcMar>
+              <w:top w:type="dxa" w:w="0"/>
+              <w:left w:type="dxa" w:w="108"/>
+              <w:bottom w:type="dxa" w:w="0"/>
+              <w:right w:type="dxa" w:w="108"/>
+            </w:tcMar>
+          </w:tcPr>
+          <w:p>
+            <w:pPr>
+              <w:pStyle w:val="style20"/>
+              <w:jc w:val="center"/>
+            </w:pPr>
+            <w:r>
+              <w:rPr>
+                <w:rFonts w:ascii="Calibri" w:hAnsi="Calibri"/>
+              </w:rPr>
+              <w:t>93.18</w:t>
+            </w:r>
+          </w:p>
+        </w:tc>
+        <w:tc>
+          <w:tcPr>
+            <w:tcW w:type="dxa" w:w="1600"/>
             <w:tcBorders>
               <w:left w:color="000001" w:space="0" w:sz="2" w:val="single"/>
               <w:bottom w:color="000001" w:space="0" w:sz="2" w:val="single"/>
@@ -783,7 +895,7 @@
               <w:rPr>
                 <w:rFonts w:ascii="Calibri" w:hAnsi="Calibri"/>
               </w:rPr>
-              <w:t>93.18</w:t>
+              <w:t>1.84</w:t>
             </w:r>
           </w:p>
         </w:tc>
@@ -794,7 +906,7 @@
         </w:trPr>
         <w:tc>
           <w:tcPr>
-            <w:tcW w:type="dxa" w:w="1365"/>
+            <w:tcW w:type="dxa" w:w="1186"/>
             <w:tcBorders>
               <w:left w:color="000001" w:space="0" w:sz="2" w:val="single"/>
               <w:bottom w:color="000001" w:space="0" w:sz="2" w:val="single"/>
@@ -822,7 +934,7 @@
         </w:tc>
         <w:tc>
           <w:tcPr>
-            <w:tcW w:type="dxa" w:w="1295"/>
+            <w:tcW w:type="dxa" w:w="1125"/>
             <w:tcBorders>
               <w:left w:color="000001" w:space="0" w:sz="2" w:val="single"/>
               <w:bottom w:color="000001" w:space="0" w:sz="2" w:val="single"/>
@@ -850,7 +962,7 @@
         </w:tc>
         <w:tc>
           <w:tcPr>
-            <w:tcW w:type="dxa" w:w="1468"/>
+            <w:tcW w:type="dxa" w:w="1277"/>
             <w:tcBorders>
               <w:left w:color="000001" w:space="0" w:sz="2" w:val="single"/>
               <w:bottom w:color="000001" w:space="0" w:sz="2" w:val="single"/>
@@ -878,63 +990,91 @@
         </w:tc>
         <w:tc>
           <w:tcPr>
-            <w:tcW w:type="dxa" w:w="2399"/>
-            <w:tcBorders>
-              <w:left w:color="000001" w:space="0" w:sz="2" w:val="single"/>
-              <w:bottom w:color="000001" w:space="0" w:sz="2" w:val="single"/>
-            </w:tcBorders>
-            <w:shd w:fill="FFFFFF" w:val="clear"/>
-            <w:tcMar>
-              <w:top w:type="dxa" w:w="0"/>
-              <w:left w:type="dxa" w:w="108"/>
-              <w:bottom w:type="dxa" w:w="0"/>
-              <w:right w:type="dxa" w:w="108"/>
-            </w:tcMar>
-          </w:tcPr>
-          <w:p>
-            <w:pPr>
-              <w:pStyle w:val="style20"/>
-              <w:jc w:val="center"/>
-            </w:pPr>
-            <w:r>
-              <w:rPr>
-                <w:rFonts w:ascii="Calibri" w:hAnsi="Calibri"/>
-              </w:rPr>
-              <w:t>-</w:t>
-            </w:r>
-          </w:p>
-        </w:tc>
-        <w:tc>
-          <w:tcPr>
-            <w:tcW w:type="dxa" w:w="1933"/>
-            <w:tcBorders>
-              <w:left w:color="000001" w:space="0" w:sz="2" w:val="single"/>
-              <w:bottom w:color="000001" w:space="0" w:sz="2" w:val="single"/>
-            </w:tcBorders>
-            <w:shd w:fill="FFFFFF" w:val="clear"/>
-            <w:tcMar>
-              <w:top w:type="dxa" w:w="0"/>
-              <w:left w:type="dxa" w:w="108"/>
-              <w:bottom w:type="dxa" w:w="0"/>
-              <w:right w:type="dxa" w:w="108"/>
-            </w:tcMar>
-          </w:tcPr>
-          <w:p>
-            <w:pPr>
-              <w:pStyle w:val="style20"/>
-              <w:jc w:val="center"/>
-            </w:pPr>
-            <w:r>
-              <w:rPr>
-                <w:rFonts w:ascii="Calibri" w:hAnsi="Calibri"/>
-              </w:rPr>
-              <w:t>-</w:t>
-            </w:r>
-          </w:p>
-        </w:tc>
-        <w:tc>
-          <w:tcPr>
-            <w:tcW w:type="dxa" w:w="1502"/>
+            <w:tcW w:type="dxa" w:w="2448"/>
+            <w:tcBorders>
+              <w:left w:color="000001" w:space="0" w:sz="2" w:val="single"/>
+              <w:bottom w:color="000001" w:space="0" w:sz="2" w:val="single"/>
+            </w:tcBorders>
+            <w:shd w:fill="FFFFFF" w:val="clear"/>
+            <w:tcMar>
+              <w:top w:type="dxa" w:w="0"/>
+              <w:left w:type="dxa" w:w="108"/>
+              <w:bottom w:type="dxa" w:w="0"/>
+              <w:right w:type="dxa" w:w="108"/>
+            </w:tcMar>
+          </w:tcPr>
+          <w:p>
+            <w:pPr>
+              <w:pStyle w:val="style20"/>
+              <w:jc w:val="center"/>
+            </w:pPr>
+            <w:r>
+              <w:rPr>
+                <w:rFonts w:ascii="Calibri" w:hAnsi="Calibri"/>
+              </w:rPr>
+              <w:t>-</w:t>
+            </w:r>
+          </w:p>
+        </w:tc>
+        <w:tc>
+          <w:tcPr>
+            <w:tcW w:type="dxa" w:w="2066"/>
+            <w:tcBorders>
+              <w:left w:color="000001" w:space="0" w:sz="2" w:val="single"/>
+              <w:bottom w:color="000001" w:space="0" w:sz="2" w:val="single"/>
+            </w:tcBorders>
+            <w:shd w:fill="FFFFFF" w:val="clear"/>
+            <w:tcMar>
+              <w:top w:type="dxa" w:w="0"/>
+              <w:left w:type="dxa" w:w="108"/>
+              <w:bottom w:type="dxa" w:w="0"/>
+              <w:right w:type="dxa" w:w="108"/>
+            </w:tcMar>
+          </w:tcPr>
+          <w:p>
+            <w:pPr>
+              <w:pStyle w:val="style20"/>
+              <w:jc w:val="center"/>
+            </w:pPr>
+            <w:r>
+              <w:rPr>
+                <w:rFonts w:ascii="Calibri" w:hAnsi="Calibri"/>
+              </w:rPr>
+              <w:t>-</w:t>
+            </w:r>
+          </w:p>
+        </w:tc>
+        <w:tc>
+          <w:tcPr>
+            <w:tcW w:type="dxa" w:w="1614"/>
+            <w:tcBorders>
+              <w:left w:color="000001" w:space="0" w:sz="2" w:val="single"/>
+              <w:bottom w:color="000001" w:space="0" w:sz="2" w:val="single"/>
+            </w:tcBorders>
+            <w:shd w:fill="FFFFFF" w:val="clear"/>
+            <w:tcMar>
+              <w:top w:type="dxa" w:w="0"/>
+              <w:left w:type="dxa" w:w="108"/>
+              <w:bottom w:type="dxa" w:w="0"/>
+              <w:right w:type="dxa" w:w="108"/>
+            </w:tcMar>
+          </w:tcPr>
+          <w:p>
+            <w:pPr>
+              <w:pStyle w:val="style20"/>
+              <w:jc w:val="center"/>
+            </w:pPr>
+            <w:r>
+              <w:rPr>
+                <w:rFonts w:ascii="Calibri" w:hAnsi="Calibri"/>
+              </w:rPr>
+              <w:t>-</w:t>
+            </w:r>
+          </w:p>
+        </w:tc>
+        <w:tc>
+          <w:tcPr>
+            <w:tcW w:type="dxa" w:w="1600"/>
             <w:tcBorders>
               <w:left w:color="000001" w:space="0" w:sz="2" w:val="single"/>
               <w:bottom w:color="000001" w:space="0" w:sz="2" w:val="single"/>
@@ -968,7 +1108,7 @@
         </w:trPr>
         <w:tc>
           <w:tcPr>
-            <w:tcW w:type="dxa" w:w="1365"/>
+            <w:tcW w:type="dxa" w:w="1186"/>
             <w:tcBorders>
               <w:left w:color="000001" w:space="0" w:sz="2" w:val="single"/>
               <w:bottom w:color="000001" w:space="0" w:sz="2" w:val="single"/>
@@ -996,7 +1136,7 @@
         </w:tc>
         <w:tc>
           <w:tcPr>
-            <w:tcW w:type="dxa" w:w="1295"/>
+            <w:tcW w:type="dxa" w:w="1125"/>
             <w:tcBorders>
               <w:left w:color="000001" w:space="0" w:sz="2" w:val="single"/>
               <w:bottom w:color="000001" w:space="0" w:sz="2" w:val="single"/>
@@ -1024,7 +1164,7 @@
         </w:tc>
         <w:tc>
           <w:tcPr>
-            <w:tcW w:type="dxa" w:w="1468"/>
+            <w:tcW w:type="dxa" w:w="1277"/>
             <w:tcBorders>
               <w:left w:color="000001" w:space="0" w:sz="2" w:val="single"/>
               <w:bottom w:color="000001" w:space="0" w:sz="2" w:val="single"/>
@@ -1052,63 +1192,91 @@
         </w:tc>
         <w:tc>
           <w:tcPr>
-            <w:tcW w:type="dxa" w:w="2399"/>
-            <w:tcBorders>
-              <w:left w:color="000001" w:space="0" w:sz="2" w:val="single"/>
-              <w:bottom w:color="000001" w:space="0" w:sz="2" w:val="single"/>
-            </w:tcBorders>
-            <w:shd w:fill="FFFFFF" w:val="clear"/>
-            <w:tcMar>
-              <w:top w:type="dxa" w:w="0"/>
-              <w:left w:type="dxa" w:w="108"/>
-              <w:bottom w:type="dxa" w:w="0"/>
-              <w:right w:type="dxa" w:w="108"/>
-            </w:tcMar>
-          </w:tcPr>
-          <w:p>
-            <w:pPr>
-              <w:pStyle w:val="style20"/>
-              <w:jc w:val="center"/>
-            </w:pPr>
-            <w:r>
-              <w:rPr>
-                <w:rFonts w:ascii="Calibri" w:hAnsi="Calibri"/>
-              </w:rPr>
-              <w:t>-</w:t>
-            </w:r>
-          </w:p>
-        </w:tc>
-        <w:tc>
-          <w:tcPr>
-            <w:tcW w:type="dxa" w:w="1933"/>
-            <w:tcBorders>
-              <w:left w:color="000001" w:space="0" w:sz="2" w:val="single"/>
-              <w:bottom w:color="000001" w:space="0" w:sz="2" w:val="single"/>
-            </w:tcBorders>
-            <w:shd w:fill="FFFFFF" w:val="clear"/>
-            <w:tcMar>
-              <w:top w:type="dxa" w:w="0"/>
-              <w:left w:type="dxa" w:w="108"/>
-              <w:bottom w:type="dxa" w:w="0"/>
-              <w:right w:type="dxa" w:w="108"/>
-            </w:tcMar>
-          </w:tcPr>
-          <w:p>
-            <w:pPr>
-              <w:pStyle w:val="style20"/>
-              <w:jc w:val="center"/>
-            </w:pPr>
-            <w:r>
-              <w:rPr>
-                <w:rFonts w:ascii="Calibri" w:hAnsi="Calibri"/>
-              </w:rPr>
-              <w:t>-</w:t>
-            </w:r>
-          </w:p>
-        </w:tc>
-        <w:tc>
-          <w:tcPr>
-            <w:tcW w:type="dxa" w:w="1502"/>
+            <w:tcW w:type="dxa" w:w="2448"/>
+            <w:tcBorders>
+              <w:left w:color="000001" w:space="0" w:sz="2" w:val="single"/>
+              <w:bottom w:color="000001" w:space="0" w:sz="2" w:val="single"/>
+            </w:tcBorders>
+            <w:shd w:fill="FFFFFF" w:val="clear"/>
+            <w:tcMar>
+              <w:top w:type="dxa" w:w="0"/>
+              <w:left w:type="dxa" w:w="108"/>
+              <w:bottom w:type="dxa" w:w="0"/>
+              <w:right w:type="dxa" w:w="108"/>
+            </w:tcMar>
+          </w:tcPr>
+          <w:p>
+            <w:pPr>
+              <w:pStyle w:val="style20"/>
+              <w:jc w:val="center"/>
+            </w:pPr>
+            <w:r>
+              <w:rPr>
+                <w:rFonts w:ascii="Calibri" w:hAnsi="Calibri"/>
+              </w:rPr>
+              <w:t>-</w:t>
+            </w:r>
+          </w:p>
+        </w:tc>
+        <w:tc>
+          <w:tcPr>
+            <w:tcW w:type="dxa" w:w="2066"/>
+            <w:tcBorders>
+              <w:left w:color="000001" w:space="0" w:sz="2" w:val="single"/>
+              <w:bottom w:color="000001" w:space="0" w:sz="2" w:val="single"/>
+            </w:tcBorders>
+            <w:shd w:fill="FFFFFF" w:val="clear"/>
+            <w:tcMar>
+              <w:top w:type="dxa" w:w="0"/>
+              <w:left w:type="dxa" w:w="108"/>
+              <w:bottom w:type="dxa" w:w="0"/>
+              <w:right w:type="dxa" w:w="108"/>
+            </w:tcMar>
+          </w:tcPr>
+          <w:p>
+            <w:pPr>
+              <w:pStyle w:val="style20"/>
+              <w:jc w:val="center"/>
+            </w:pPr>
+            <w:r>
+              <w:rPr>
+                <w:rFonts w:ascii="Calibri" w:hAnsi="Calibri"/>
+              </w:rPr>
+              <w:t>-</w:t>
+            </w:r>
+          </w:p>
+        </w:tc>
+        <w:tc>
+          <w:tcPr>
+            <w:tcW w:type="dxa" w:w="1614"/>
+            <w:tcBorders>
+              <w:left w:color="000001" w:space="0" w:sz="2" w:val="single"/>
+              <w:bottom w:color="000001" w:space="0" w:sz="2" w:val="single"/>
+            </w:tcBorders>
+            <w:shd w:fill="FFFFFF" w:val="clear"/>
+            <w:tcMar>
+              <w:top w:type="dxa" w:w="0"/>
+              <w:left w:type="dxa" w:w="108"/>
+              <w:bottom w:type="dxa" w:w="0"/>
+              <w:right w:type="dxa" w:w="108"/>
+            </w:tcMar>
+          </w:tcPr>
+          <w:p>
+            <w:pPr>
+              <w:pStyle w:val="style20"/>
+              <w:jc w:val="center"/>
+            </w:pPr>
+            <w:r>
+              <w:rPr>
+                <w:rFonts w:ascii="Calibri" w:hAnsi="Calibri"/>
+              </w:rPr>
+              <w:t>-</w:t>
+            </w:r>
+          </w:p>
+        </w:tc>
+        <w:tc>
+          <w:tcPr>
+            <w:tcW w:type="dxa" w:w="1600"/>
             <w:tcBorders>
               <w:left w:color="000001" w:space="0" w:sz="2" w:val="single"/>
               <w:bottom w:color="000001" w:space="0" w:sz="2" w:val="single"/>
@@ -1131,7 +1299,7 @@
               <w:rPr>
                 <w:rFonts w:ascii="Calibri" w:hAnsi="Calibri"/>
               </w:rPr>
-              <w:t>-</w:t>
+              <w:t>0.88</w:t>
             </w:r>
           </w:p>
         </w:tc>
@@ -1142,7 +1310,7 @@
         </w:trPr>
         <w:tc>
           <w:tcPr>
-            <w:tcW w:type="dxa" w:w="1365"/>
+            <w:tcW w:type="dxa" w:w="1186"/>
             <w:tcBorders>
               <w:left w:color="000001" w:space="0" w:sz="2" w:val="single"/>
               <w:bottom w:color="000001" w:space="0" w:sz="2" w:val="single"/>
@@ -1170,7 +1338,7 @@
         </w:tc>
         <w:tc>
           <w:tcPr>
-            <w:tcW w:type="dxa" w:w="1295"/>
+            <w:tcW w:type="dxa" w:w="1125"/>
             <w:tcBorders>
               <w:left w:color="000001" w:space="0" w:sz="2" w:val="single"/>
               <w:bottom w:color="000001" w:space="0" w:sz="2" w:val="single"/>
@@ -1198,7 +1366,7 @@
         </w:tc>
         <w:tc>
           <w:tcPr>
-            <w:tcW w:type="dxa" w:w="1468"/>
+            <w:tcW w:type="dxa" w:w="1277"/>
             <w:tcBorders>
               <w:left w:color="000001" w:space="0" w:sz="2" w:val="single"/>
               <w:bottom w:color="000001" w:space="0" w:sz="2" w:val="single"/>
@@ -1226,63 +1394,91 @@
         </w:tc>
         <w:tc>
           <w:tcPr>
-            <w:tcW w:type="dxa" w:w="2399"/>
-            <w:tcBorders>
-              <w:left w:color="000001" w:space="0" w:sz="2" w:val="single"/>
-              <w:bottom w:color="000001" w:space="0" w:sz="2" w:val="single"/>
-            </w:tcBorders>
-            <w:shd w:fill="FFFFFF" w:val="clear"/>
-            <w:tcMar>
-              <w:top w:type="dxa" w:w="0"/>
-              <w:left w:type="dxa" w:w="108"/>
-              <w:bottom w:type="dxa" w:w="0"/>
-              <w:right w:type="dxa" w:w="108"/>
-            </w:tcMar>
-          </w:tcPr>
-          <w:p>
-            <w:pPr>
-              <w:pStyle w:val="style20"/>
-              <w:jc w:val="center"/>
-            </w:pPr>
-            <w:r>
-              <w:rPr>
-                <w:rFonts w:ascii="Calibri" w:hAnsi="Calibri"/>
-              </w:rPr>
-              <w:t>-</w:t>
-            </w:r>
-          </w:p>
-        </w:tc>
-        <w:tc>
-          <w:tcPr>
-            <w:tcW w:type="dxa" w:w="1933"/>
-            <w:tcBorders>
-              <w:left w:color="000001" w:space="0" w:sz="2" w:val="single"/>
-              <w:bottom w:color="000001" w:space="0" w:sz="2" w:val="single"/>
-            </w:tcBorders>
-            <w:shd w:fill="FFFFFF" w:val="clear"/>
-            <w:tcMar>
-              <w:top w:type="dxa" w:w="0"/>
-              <w:left w:type="dxa" w:w="108"/>
-              <w:bottom w:type="dxa" w:w="0"/>
-              <w:right w:type="dxa" w:w="108"/>
-            </w:tcMar>
-          </w:tcPr>
-          <w:p>
-            <w:pPr>
-              <w:pStyle w:val="style20"/>
-              <w:jc w:val="center"/>
-            </w:pPr>
-            <w:r>
-              <w:rPr>
-                <w:rFonts w:ascii="Calibri" w:hAnsi="Calibri"/>
-              </w:rPr>
-              <w:t>-</w:t>
-            </w:r>
-          </w:p>
-        </w:tc>
-        <w:tc>
-          <w:tcPr>
-            <w:tcW w:type="dxa" w:w="1502"/>
+            <w:tcW w:type="dxa" w:w="2448"/>
+            <w:tcBorders>
+              <w:left w:color="000001" w:space="0" w:sz="2" w:val="single"/>
+              <w:bottom w:color="000001" w:space="0" w:sz="2" w:val="single"/>
+            </w:tcBorders>
+            <w:shd w:fill="FFFFFF" w:val="clear"/>
+            <w:tcMar>
+              <w:top w:type="dxa" w:w="0"/>
+              <w:left w:type="dxa" w:w="108"/>
+              <w:bottom w:type="dxa" w:w="0"/>
+              <w:right w:type="dxa" w:w="108"/>
+            </w:tcMar>
+          </w:tcPr>
+          <w:p>
+            <w:pPr>
+              <w:pStyle w:val="style20"/>
+              <w:jc w:val="center"/>
+            </w:pPr>
+            <w:r>
+              <w:rPr>
+                <w:rFonts w:ascii="Calibri" w:hAnsi="Calibri"/>
+              </w:rPr>
+              <w:t>-</w:t>
+            </w:r>
+          </w:p>
+        </w:tc>
+        <w:tc>
+          <w:tcPr>
+            <w:tcW w:type="dxa" w:w="2066"/>
+            <w:tcBorders>
+              <w:left w:color="000001" w:space="0" w:sz="2" w:val="single"/>
+              <w:bottom w:color="000001" w:space="0" w:sz="2" w:val="single"/>
+            </w:tcBorders>
+            <w:shd w:fill="FFFFFF" w:val="clear"/>
+            <w:tcMar>
+              <w:top w:type="dxa" w:w="0"/>
+              <w:left w:type="dxa" w:w="108"/>
+              <w:bottom w:type="dxa" w:w="0"/>
+              <w:right w:type="dxa" w:w="108"/>
+            </w:tcMar>
+          </w:tcPr>
+          <w:p>
+            <w:pPr>
+              <w:pStyle w:val="style20"/>
+              <w:jc w:val="center"/>
+            </w:pPr>
+            <w:r>
+              <w:rPr>
+                <w:rFonts w:ascii="Calibri" w:hAnsi="Calibri"/>
+              </w:rPr>
+              <w:t>-</w:t>
+            </w:r>
+          </w:p>
+        </w:tc>
+        <w:tc>
+          <w:tcPr>
+            <w:tcW w:type="dxa" w:w="1614"/>
+            <w:tcBorders>
+              <w:left w:color="000001" w:space="0" w:sz="2" w:val="single"/>
+              <w:bottom w:color="000001" w:space="0" w:sz="2" w:val="single"/>
+            </w:tcBorders>
+            <w:shd w:fill="FFFFFF" w:val="clear"/>
+            <w:tcMar>
+              <w:top w:type="dxa" w:w="0"/>
+              <w:left w:type="dxa" w:w="108"/>
+              <w:bottom w:type="dxa" w:w="0"/>
+              <w:right w:type="dxa" w:w="108"/>
+            </w:tcMar>
+          </w:tcPr>
+          <w:p>
+            <w:pPr>
+              <w:pStyle w:val="style20"/>
+              <w:jc w:val="center"/>
+            </w:pPr>
+            <w:r>
+              <w:rPr>
+                <w:rFonts w:ascii="Calibri" w:hAnsi="Calibri"/>
+              </w:rPr>
+              <w:t>-</w:t>
+            </w:r>
+          </w:p>
+        </w:tc>
+        <w:tc>
+          <w:tcPr>
+            <w:tcW w:type="dxa" w:w="1600"/>
             <w:tcBorders>
               <w:left w:color="000001" w:space="0" w:sz="2" w:val="single"/>
               <w:bottom w:color="000001" w:space="0" w:sz="2" w:val="single"/>
@@ -1305,7 +1501,7 @@
               <w:rPr>
                 <w:rFonts w:ascii="Calibri" w:hAnsi="Calibri"/>
               </w:rPr>
-              <w:t>-</w:t>
+              <w:t>0.065</w:t>
             </w:r>
           </w:p>
         </w:tc>
@@ -1316,7 +1512,7 @@
         </w:trPr>
         <w:tc>
           <w:tcPr>
-            <w:tcW w:type="dxa" w:w="1365"/>
+            <w:tcW w:type="dxa" w:w="1186"/>
             <w:tcBorders>
               <w:left w:color="000001" w:space="0" w:sz="2" w:val="single"/>
               <w:bottom w:color="000001" w:space="0" w:sz="2" w:val="single"/>
@@ -1344,7 +1540,7 @@
         </w:tc>
         <w:tc>
           <w:tcPr>
-            <w:tcW w:type="dxa" w:w="1295"/>
+            <w:tcW w:type="dxa" w:w="1125"/>
             <w:tcBorders>
               <w:left w:color="000001" w:space="0" w:sz="2" w:val="single"/>
               <w:bottom w:color="000001" w:space="0" w:sz="2" w:val="single"/>
@@ -1372,7 +1568,7 @@
         </w:tc>
         <w:tc>
           <w:tcPr>
-            <w:tcW w:type="dxa" w:w="1468"/>
+            <w:tcW w:type="dxa" w:w="1277"/>
             <w:tcBorders>
               <w:left w:color="000001" w:space="0" w:sz="2" w:val="single"/>
               <w:bottom w:color="000001" w:space="0" w:sz="2" w:val="single"/>
@@ -1400,7 +1596,7 @@
         </w:tc>
         <w:tc>
           <w:tcPr>
-            <w:tcW w:type="dxa" w:w="2399"/>
+            <w:tcW w:type="dxa" w:w="2448"/>
             <w:tcBorders>
               <w:left w:color="000001" w:space="0" w:sz="2" w:val="single"/>
               <w:bottom w:color="000001" w:space="0" w:sz="2" w:val="single"/>
@@ -1428,7 +1624,7 @@
         </w:tc>
         <w:tc>
           <w:tcPr>
-            <w:tcW w:type="dxa" w:w="1933"/>
+            <w:tcW w:type="dxa" w:w="2066"/>
             <w:tcBorders>
               <w:left w:color="000001" w:space="0" w:sz="2" w:val="single"/>
               <w:bottom w:color="000001" w:space="0" w:sz="2" w:val="single"/>
@@ -1456,7 +1652,35 @@
         </w:tc>
         <w:tc>
           <w:tcPr>
-            <w:tcW w:type="dxa" w:w="1502"/>
+            <w:tcW w:type="dxa" w:w="1614"/>
+            <w:tcBorders>
+              <w:left w:color="000001" w:space="0" w:sz="2" w:val="single"/>
+              <w:bottom w:color="000001" w:space="0" w:sz="2" w:val="single"/>
+            </w:tcBorders>
+            <w:shd w:fill="FFFFFF" w:val="clear"/>
+            <w:tcMar>
+              <w:top w:type="dxa" w:w="0"/>
+              <w:left w:type="dxa" w:w="108"/>
+              <w:bottom w:type="dxa" w:w="0"/>
+              <w:right w:type="dxa" w:w="108"/>
+            </w:tcMar>
+          </w:tcPr>
+          <w:p>
+            <w:pPr>
+              <w:pStyle w:val="style20"/>
+              <w:jc w:val="center"/>
+            </w:pPr>
+            <w:r>
+              <w:rPr>
+                <w:rFonts w:ascii="Calibri" w:hAnsi="Calibri"/>
+              </w:rPr>
+              <w:t>5.03</w:t>
+            </w:r>
+          </w:p>
+        </w:tc>
+        <w:tc>
+          <w:tcPr>
+            <w:tcW w:type="dxa" w:w="1600"/>
             <w:tcBorders>
               <w:left w:color="000001" w:space="0" w:sz="2" w:val="single"/>
               <w:bottom w:color="000001" w:space="0" w:sz="2" w:val="single"/>
@@ -1476,10 +1700,8 @@
               <w:jc w:val="center"/>
             </w:pPr>
             <w:r>
-              <w:rPr>
-                <w:rFonts w:ascii="Calibri" w:hAnsi="Calibri"/>
-              </w:rPr>
-              <w:t>5.03</w:t>
+              <w:rPr/>
+              <w:t>-</w:t>
             </w:r>
           </w:p>
         </w:tc>
@@ -1490,7 +1712,7 @@
         </w:trPr>
         <w:tc>
           <w:tcPr>
-            <w:tcW w:type="dxa" w:w="1365"/>
+            <w:tcW w:type="dxa" w:w="1186"/>
             <w:tcBorders>
               <w:left w:color="000001" w:space="0" w:sz="2" w:val="single"/>
               <w:bottom w:color="000001" w:space="0" w:sz="2" w:val="single"/>
@@ -1518,7 +1740,7 @@
         </w:tc>
         <w:tc>
           <w:tcPr>
-            <w:tcW w:type="dxa" w:w="1295"/>
+            <w:tcW w:type="dxa" w:w="1125"/>
             <w:tcBorders>
               <w:left w:color="000001" w:space="0" w:sz="2" w:val="single"/>
               <w:bottom w:color="000001" w:space="0" w:sz="2" w:val="single"/>
@@ -1546,7 +1768,7 @@
         </w:tc>
         <w:tc>
           <w:tcPr>
-            <w:tcW w:type="dxa" w:w="1468"/>
+            <w:tcW w:type="dxa" w:w="1277"/>
             <w:tcBorders>
               <w:left w:color="000001" w:space="0" w:sz="2" w:val="single"/>
               <w:bottom w:color="000001" w:space="0" w:sz="2" w:val="single"/>
@@ -1574,63 +1796,91 @@
         </w:tc>
         <w:tc>
           <w:tcPr>
-            <w:tcW w:type="dxa" w:w="2399"/>
-            <w:tcBorders>
-              <w:left w:color="000001" w:space="0" w:sz="2" w:val="single"/>
-              <w:bottom w:color="000001" w:space="0" w:sz="2" w:val="single"/>
-            </w:tcBorders>
-            <w:shd w:fill="FFFFFF" w:val="clear"/>
-            <w:tcMar>
-              <w:top w:type="dxa" w:w="0"/>
-              <w:left w:type="dxa" w:w="108"/>
-              <w:bottom w:type="dxa" w:w="0"/>
-              <w:right w:type="dxa" w:w="108"/>
-            </w:tcMar>
-          </w:tcPr>
-          <w:p>
-            <w:pPr>
-              <w:pStyle w:val="style20"/>
-              <w:jc w:val="center"/>
-            </w:pPr>
-            <w:r>
-              <w:rPr>
-                <w:rFonts w:ascii="Calibri" w:hAnsi="Calibri"/>
-              </w:rPr>
-              <w:t>-</w:t>
-            </w:r>
-          </w:p>
-        </w:tc>
-        <w:tc>
-          <w:tcPr>
-            <w:tcW w:type="dxa" w:w="1933"/>
-            <w:tcBorders>
-              <w:left w:color="000001" w:space="0" w:sz="2" w:val="single"/>
-              <w:bottom w:color="000001" w:space="0" w:sz="2" w:val="single"/>
-            </w:tcBorders>
-            <w:shd w:fill="FFFFFF" w:val="clear"/>
-            <w:tcMar>
-              <w:top w:type="dxa" w:w="0"/>
-              <w:left w:type="dxa" w:w="108"/>
-              <w:bottom w:type="dxa" w:w="0"/>
-              <w:right w:type="dxa" w:w="108"/>
-            </w:tcMar>
-          </w:tcPr>
-          <w:p>
-            <w:pPr>
-              <w:pStyle w:val="style20"/>
-              <w:jc w:val="center"/>
-            </w:pPr>
-            <w:r>
-              <w:rPr>
-                <w:rFonts w:ascii="Calibri" w:hAnsi="Calibri"/>
-              </w:rPr>
-              <w:t>-</w:t>
-            </w:r>
-          </w:p>
-        </w:tc>
-        <w:tc>
-          <w:tcPr>
-            <w:tcW w:type="dxa" w:w="1502"/>
+            <w:tcW w:type="dxa" w:w="2448"/>
+            <w:tcBorders>
+              <w:left w:color="000001" w:space="0" w:sz="2" w:val="single"/>
+              <w:bottom w:color="000001" w:space="0" w:sz="2" w:val="single"/>
+            </w:tcBorders>
+            <w:shd w:fill="FFFFFF" w:val="clear"/>
+            <w:tcMar>
+              <w:top w:type="dxa" w:w="0"/>
+              <w:left w:type="dxa" w:w="108"/>
+              <w:bottom w:type="dxa" w:w="0"/>
+              <w:right w:type="dxa" w:w="108"/>
+            </w:tcMar>
+          </w:tcPr>
+          <w:p>
+            <w:pPr>
+              <w:pStyle w:val="style20"/>
+              <w:jc w:val="center"/>
+            </w:pPr>
+            <w:r>
+              <w:rPr>
+                <w:rFonts w:ascii="Calibri" w:hAnsi="Calibri"/>
+              </w:rPr>
+              <w:t>-</w:t>
+            </w:r>
+          </w:p>
+        </w:tc>
+        <w:tc>
+          <w:tcPr>
+            <w:tcW w:type="dxa" w:w="2066"/>
+            <w:tcBorders>
+              <w:left w:color="000001" w:space="0" w:sz="2" w:val="single"/>
+              <w:bottom w:color="000001" w:space="0" w:sz="2" w:val="single"/>
+            </w:tcBorders>
+            <w:shd w:fill="FFFFFF" w:val="clear"/>
+            <w:tcMar>
+              <w:top w:type="dxa" w:w="0"/>
+              <w:left w:type="dxa" w:w="108"/>
+              <w:bottom w:type="dxa" w:w="0"/>
+              <w:right w:type="dxa" w:w="108"/>
+            </w:tcMar>
+          </w:tcPr>
+          <w:p>
+            <w:pPr>
+              <w:pStyle w:val="style20"/>
+              <w:jc w:val="center"/>
+            </w:pPr>
+            <w:r>
+              <w:rPr>
+                <w:rFonts w:ascii="Calibri" w:hAnsi="Calibri"/>
+              </w:rPr>
+              <w:t>-</w:t>
+            </w:r>
+          </w:p>
+        </w:tc>
+        <w:tc>
+          <w:tcPr>
+            <w:tcW w:type="dxa" w:w="1614"/>
+            <w:tcBorders>
+              <w:left w:color="000001" w:space="0" w:sz="2" w:val="single"/>
+              <w:bottom w:color="000001" w:space="0" w:sz="2" w:val="single"/>
+            </w:tcBorders>
+            <w:shd w:fill="FFFFFF" w:val="clear"/>
+            <w:tcMar>
+              <w:top w:type="dxa" w:w="0"/>
+              <w:left w:type="dxa" w:w="108"/>
+              <w:bottom w:type="dxa" w:w="0"/>
+              <w:right w:type="dxa" w:w="108"/>
+            </w:tcMar>
+          </w:tcPr>
+          <w:p>
+            <w:pPr>
+              <w:pStyle w:val="style20"/>
+              <w:jc w:val="center"/>
+            </w:pPr>
+            <w:r>
+              <w:rPr>
+                <w:rFonts w:ascii="Calibri" w:hAnsi="Calibri"/>
+              </w:rPr>
+              <w:t>-</w:t>
+            </w:r>
+          </w:p>
+        </w:tc>
+        <w:tc>
+          <w:tcPr>
+            <w:tcW w:type="dxa" w:w="1600"/>
             <w:tcBorders>
               <w:left w:color="000001" w:space="0" w:sz="2" w:val="single"/>
               <w:bottom w:color="000001" w:space="0" w:sz="2" w:val="single"/>
@@ -1653,7 +1903,7 @@
               <w:rPr>
                 <w:rFonts w:ascii="Calibri" w:hAnsi="Calibri"/>
               </w:rPr>
-              <w:t>-</w:t>
+              <w:t>3.48</w:t>
             </w:r>
           </w:p>
         </w:tc>
@@ -1664,7 +1914,7 @@
         </w:trPr>
         <w:tc>
           <w:tcPr>
-            <w:tcW w:type="dxa" w:w="1365"/>
+            <w:tcW w:type="dxa" w:w="1186"/>
             <w:tcBorders>
               <w:left w:color="000001" w:space="0" w:sz="2" w:val="single"/>
               <w:bottom w:color="000001" w:space="0" w:sz="2" w:val="single"/>
@@ -1692,7 +1942,7 @@
         </w:tc>
         <w:tc>
           <w:tcPr>
-            <w:tcW w:type="dxa" w:w="1295"/>
+            <w:tcW w:type="dxa" w:w="1125"/>
             <w:tcBorders>
               <w:left w:color="000001" w:space="0" w:sz="2" w:val="single"/>
               <w:bottom w:color="000001" w:space="0" w:sz="2" w:val="single"/>
@@ -1720,7 +1970,7 @@
         </w:tc>
         <w:tc>
           <w:tcPr>
-            <w:tcW w:type="dxa" w:w="1468"/>
+            <w:tcW w:type="dxa" w:w="1277"/>
             <w:tcBorders>
               <w:left w:color="000001" w:space="0" w:sz="2" w:val="single"/>
               <w:bottom w:color="000001" w:space="0" w:sz="2" w:val="single"/>
@@ -1748,7 +1998,7 @@
         </w:tc>
         <w:tc>
           <w:tcPr>
-            <w:tcW w:type="dxa" w:w="2399"/>
+            <w:tcW w:type="dxa" w:w="2448"/>
             <w:tcBorders>
               <w:left w:color="000001" w:space="0" w:sz="2" w:val="single"/>
               <w:bottom w:color="000001" w:space="0" w:sz="2" w:val="single"/>
@@ -1776,7 +2026,7 @@
         </w:tc>
         <w:tc>
           <w:tcPr>
-            <w:tcW w:type="dxa" w:w="1933"/>
+            <w:tcW w:type="dxa" w:w="2066"/>
             <w:tcBorders>
               <w:left w:color="000001" w:space="0" w:sz="2" w:val="single"/>
               <w:bottom w:color="000001" w:space="0" w:sz="2" w:val="single"/>
@@ -1804,7 +2054,35 @@
         </w:tc>
         <w:tc>
           <w:tcPr>
-            <w:tcW w:type="dxa" w:w="1502"/>
+            <w:tcW w:type="dxa" w:w="1614"/>
+            <w:tcBorders>
+              <w:left w:color="000001" w:space="0" w:sz="2" w:val="single"/>
+              <w:bottom w:color="000001" w:space="0" w:sz="2" w:val="single"/>
+            </w:tcBorders>
+            <w:shd w:fill="FFFFFF" w:val="clear"/>
+            <w:tcMar>
+              <w:top w:type="dxa" w:w="0"/>
+              <w:left w:type="dxa" w:w="108"/>
+              <w:bottom w:type="dxa" w:w="0"/>
+              <w:right w:type="dxa" w:w="108"/>
+            </w:tcMar>
+          </w:tcPr>
+          <w:p>
+            <w:pPr>
+              <w:pStyle w:val="style20"/>
+              <w:jc w:val="center"/>
+            </w:pPr>
+            <w:r>
+              <w:rPr>
+                <w:rFonts w:ascii="Calibri" w:hAnsi="Calibri"/>
+              </w:rPr>
+              <w:t>7.57</w:t>
+            </w:r>
+          </w:p>
+        </w:tc>
+        <w:tc>
+          <w:tcPr>
+            <w:tcW w:type="dxa" w:w="1600"/>
             <w:tcBorders>
               <w:left w:color="000001" w:space="0" w:sz="2" w:val="single"/>
               <w:bottom w:color="000001" w:space="0" w:sz="2" w:val="single"/>
@@ -1827,7 +2105,7 @@
               <w:rPr>
                 <w:rFonts w:ascii="Calibri" w:hAnsi="Calibri"/>
               </w:rPr>
-              <w:t>7.57</w:t>
+              <w:t>5.05</w:t>
             </w:r>
           </w:p>
         </w:tc>
@@ -1838,7 +2116,7 @@
         </w:trPr>
         <w:tc>
           <w:tcPr>
-            <w:tcW w:type="dxa" w:w="1365"/>
+            <w:tcW w:type="dxa" w:w="1186"/>
             <w:tcBorders>
               <w:left w:color="000001" w:space="0" w:sz="2" w:val="single"/>
               <w:bottom w:color="000001" w:space="0" w:sz="2" w:val="single"/>
@@ -1866,7 +2144,7 @@
         </w:tc>
         <w:tc>
           <w:tcPr>
-            <w:tcW w:type="dxa" w:w="1295"/>
+            <w:tcW w:type="dxa" w:w="1125"/>
             <w:tcBorders>
               <w:left w:color="000001" w:space="0" w:sz="2" w:val="single"/>
               <w:bottom w:color="000001" w:space="0" w:sz="2" w:val="single"/>
@@ -1894,7 +2172,7 @@
         </w:tc>
         <w:tc>
           <w:tcPr>
-            <w:tcW w:type="dxa" w:w="1468"/>
+            <w:tcW w:type="dxa" w:w="1277"/>
             <w:tcBorders>
               <w:left w:color="000001" w:space="0" w:sz="2" w:val="single"/>
               <w:bottom w:color="000001" w:space="0" w:sz="2" w:val="single"/>
@@ -1922,63 +2200,91 @@
         </w:tc>
         <w:tc>
           <w:tcPr>
-            <w:tcW w:type="dxa" w:w="2399"/>
-            <w:tcBorders>
-              <w:left w:color="000001" w:space="0" w:sz="2" w:val="single"/>
-              <w:bottom w:color="000001" w:space="0" w:sz="2" w:val="single"/>
-            </w:tcBorders>
-            <w:shd w:fill="FFFFFF" w:val="clear"/>
-            <w:tcMar>
-              <w:top w:type="dxa" w:w="0"/>
-              <w:left w:type="dxa" w:w="108"/>
-              <w:bottom w:type="dxa" w:w="0"/>
-              <w:right w:type="dxa" w:w="108"/>
-            </w:tcMar>
-          </w:tcPr>
-          <w:p>
-            <w:pPr>
-              <w:pStyle w:val="style20"/>
-              <w:jc w:val="center"/>
-            </w:pPr>
-            <w:r>
-              <w:rPr>
-                <w:rFonts w:ascii="Calibri" w:hAnsi="Calibri"/>
-              </w:rPr>
-              <w:t>-</w:t>
-            </w:r>
-          </w:p>
-        </w:tc>
-        <w:tc>
-          <w:tcPr>
-            <w:tcW w:type="dxa" w:w="1933"/>
-            <w:tcBorders>
-              <w:left w:color="000001" w:space="0" w:sz="2" w:val="single"/>
-              <w:bottom w:color="000001" w:space="0" w:sz="2" w:val="single"/>
-            </w:tcBorders>
-            <w:shd w:fill="FFFFFF" w:val="clear"/>
-            <w:tcMar>
-              <w:top w:type="dxa" w:w="0"/>
-              <w:left w:type="dxa" w:w="108"/>
-              <w:bottom w:type="dxa" w:w="0"/>
-              <w:right w:type="dxa" w:w="108"/>
-            </w:tcMar>
-          </w:tcPr>
-          <w:p>
-            <w:pPr>
-              <w:pStyle w:val="style20"/>
-              <w:jc w:val="center"/>
-            </w:pPr>
-            <w:r>
-              <w:rPr>
-                <w:rFonts w:ascii="Calibri" w:hAnsi="Calibri"/>
-              </w:rPr>
-              <w:t>-</w:t>
-            </w:r>
-          </w:p>
-        </w:tc>
-        <w:tc>
-          <w:tcPr>
-            <w:tcW w:type="dxa" w:w="1502"/>
+            <w:tcW w:type="dxa" w:w="2448"/>
+            <w:tcBorders>
+              <w:left w:color="000001" w:space="0" w:sz="2" w:val="single"/>
+              <w:bottom w:color="000001" w:space="0" w:sz="2" w:val="single"/>
+            </w:tcBorders>
+            <w:shd w:fill="FFFFFF" w:val="clear"/>
+            <w:tcMar>
+              <w:top w:type="dxa" w:w="0"/>
+              <w:left w:type="dxa" w:w="108"/>
+              <w:bottom w:type="dxa" w:w="0"/>
+              <w:right w:type="dxa" w:w="108"/>
+            </w:tcMar>
+          </w:tcPr>
+          <w:p>
+            <w:pPr>
+              <w:pStyle w:val="style20"/>
+              <w:jc w:val="center"/>
+            </w:pPr>
+            <w:r>
+              <w:rPr>
+                <w:rFonts w:ascii="Calibri" w:hAnsi="Calibri"/>
+              </w:rPr>
+              <w:t>-</w:t>
+            </w:r>
+          </w:p>
+        </w:tc>
+        <w:tc>
+          <w:tcPr>
+            <w:tcW w:type="dxa" w:w="2066"/>
+            <w:tcBorders>
+              <w:left w:color="000001" w:space="0" w:sz="2" w:val="single"/>
+              <w:bottom w:color="000001" w:space="0" w:sz="2" w:val="single"/>
+            </w:tcBorders>
+            <w:shd w:fill="FFFFFF" w:val="clear"/>
+            <w:tcMar>
+              <w:top w:type="dxa" w:w="0"/>
+              <w:left w:type="dxa" w:w="108"/>
+              <w:bottom w:type="dxa" w:w="0"/>
+              <w:right w:type="dxa" w:w="108"/>
+            </w:tcMar>
+          </w:tcPr>
+          <w:p>
+            <w:pPr>
+              <w:pStyle w:val="style20"/>
+              <w:jc w:val="center"/>
+            </w:pPr>
+            <w:r>
+              <w:rPr>
+                <w:rFonts w:ascii="Calibri" w:hAnsi="Calibri"/>
+              </w:rPr>
+              <w:t>-</w:t>
+            </w:r>
+          </w:p>
+        </w:tc>
+        <w:tc>
+          <w:tcPr>
+            <w:tcW w:type="dxa" w:w="1614"/>
+            <w:tcBorders>
+              <w:left w:color="000001" w:space="0" w:sz="2" w:val="single"/>
+              <w:bottom w:color="000001" w:space="0" w:sz="2" w:val="single"/>
+            </w:tcBorders>
+            <w:shd w:fill="FFFFFF" w:val="clear"/>
+            <w:tcMar>
+              <w:top w:type="dxa" w:w="0"/>
+              <w:left w:type="dxa" w:w="108"/>
+              <w:bottom w:type="dxa" w:w="0"/>
+              <w:right w:type="dxa" w:w="108"/>
+            </w:tcMar>
+          </w:tcPr>
+          <w:p>
+            <w:pPr>
+              <w:pStyle w:val="style20"/>
+              <w:jc w:val="center"/>
+            </w:pPr>
+            <w:r>
+              <w:rPr>
+                <w:rFonts w:ascii="Calibri" w:hAnsi="Calibri"/>
+              </w:rPr>
+              <w:t>-</w:t>
+            </w:r>
+          </w:p>
+        </w:tc>
+        <w:tc>
+          <w:tcPr>
+            <w:tcW w:type="dxa" w:w="1600"/>
             <w:tcBorders>
               <w:left w:color="000001" w:space="0" w:sz="2" w:val="single"/>
               <w:bottom w:color="000001" w:space="0" w:sz="2" w:val="single"/>
@@ -2001,7 +2307,7 @@
               <w:rPr>
                 <w:rFonts w:ascii="Calibri" w:hAnsi="Calibri"/>
               </w:rPr>
-              <w:t>-</w:t>
+              <w:t>0.99</w:t>
             </w:r>
           </w:p>
         </w:tc>
@@ -2012,7 +2318,7 @@
         </w:trPr>
         <w:tc>
           <w:tcPr>
-            <w:tcW w:type="dxa" w:w="1365"/>
+            <w:tcW w:type="dxa" w:w="1186"/>
             <w:tcBorders>
               <w:left w:color="000001" w:space="0" w:sz="2" w:val="single"/>
               <w:bottom w:color="000001" w:space="0" w:sz="2" w:val="single"/>
@@ -2040,7 +2346,7 @@
         </w:tc>
         <w:tc>
           <w:tcPr>
-            <w:tcW w:type="dxa" w:w="1295"/>
+            <w:tcW w:type="dxa" w:w="1125"/>
             <w:tcBorders>
               <w:left w:color="000001" w:space="0" w:sz="2" w:val="single"/>
               <w:bottom w:color="000001" w:space="0" w:sz="2" w:val="single"/>
@@ -2068,7 +2374,7 @@
         </w:tc>
         <w:tc>
           <w:tcPr>
-            <w:tcW w:type="dxa" w:w="1468"/>
+            <w:tcW w:type="dxa" w:w="1277"/>
             <w:tcBorders>
               <w:left w:color="000001" w:space="0" w:sz="2" w:val="single"/>
               <w:bottom w:color="000001" w:space="0" w:sz="2" w:val="single"/>
@@ -2096,63 +2402,91 @@
         </w:tc>
         <w:tc>
           <w:tcPr>
-            <w:tcW w:type="dxa" w:w="2399"/>
-            <w:tcBorders>
-              <w:left w:color="000001" w:space="0" w:sz="2" w:val="single"/>
-              <w:bottom w:color="000001" w:space="0" w:sz="2" w:val="single"/>
-            </w:tcBorders>
-            <w:shd w:fill="FFFFFF" w:val="clear"/>
-            <w:tcMar>
-              <w:top w:type="dxa" w:w="0"/>
-              <w:left w:type="dxa" w:w="108"/>
-              <w:bottom w:type="dxa" w:w="0"/>
-              <w:right w:type="dxa" w:w="108"/>
-            </w:tcMar>
-          </w:tcPr>
-          <w:p>
-            <w:pPr>
-              <w:pStyle w:val="style20"/>
-              <w:jc w:val="center"/>
-            </w:pPr>
-            <w:r>
-              <w:rPr>
-                <w:rFonts w:ascii="Calibri" w:hAnsi="Calibri"/>
-              </w:rPr>
-              <w:t>-</w:t>
-            </w:r>
-          </w:p>
-        </w:tc>
-        <w:tc>
-          <w:tcPr>
-            <w:tcW w:type="dxa" w:w="1933"/>
-            <w:tcBorders>
-              <w:left w:color="000001" w:space="0" w:sz="2" w:val="single"/>
-              <w:bottom w:color="000001" w:space="0" w:sz="2" w:val="single"/>
-            </w:tcBorders>
-            <w:shd w:fill="FFFFFF" w:val="clear"/>
-            <w:tcMar>
-              <w:top w:type="dxa" w:w="0"/>
-              <w:left w:type="dxa" w:w="108"/>
-              <w:bottom w:type="dxa" w:w="0"/>
-              <w:right w:type="dxa" w:w="108"/>
-            </w:tcMar>
-          </w:tcPr>
-          <w:p>
-            <w:pPr>
-              <w:pStyle w:val="style20"/>
-              <w:jc w:val="center"/>
-            </w:pPr>
-            <w:r>
-              <w:rPr>
-                <w:rFonts w:ascii="Calibri" w:hAnsi="Calibri"/>
-              </w:rPr>
-              <w:t>-</w:t>
-            </w:r>
-          </w:p>
-        </w:tc>
-        <w:tc>
-          <w:tcPr>
-            <w:tcW w:type="dxa" w:w="1502"/>
+            <w:tcW w:type="dxa" w:w="2448"/>
+            <w:tcBorders>
+              <w:left w:color="000001" w:space="0" w:sz="2" w:val="single"/>
+              <w:bottom w:color="000001" w:space="0" w:sz="2" w:val="single"/>
+            </w:tcBorders>
+            <w:shd w:fill="FFFFFF" w:val="clear"/>
+            <w:tcMar>
+              <w:top w:type="dxa" w:w="0"/>
+              <w:left w:type="dxa" w:w="108"/>
+              <w:bottom w:type="dxa" w:w="0"/>
+              <w:right w:type="dxa" w:w="108"/>
+            </w:tcMar>
+          </w:tcPr>
+          <w:p>
+            <w:pPr>
+              <w:pStyle w:val="style20"/>
+              <w:jc w:val="center"/>
+            </w:pPr>
+            <w:r>
+              <w:rPr>
+                <w:rFonts w:ascii="Calibri" w:hAnsi="Calibri"/>
+              </w:rPr>
+              <w:t>-</w:t>
+            </w:r>
+          </w:p>
+        </w:tc>
+        <w:tc>
+          <w:tcPr>
+            <w:tcW w:type="dxa" w:w="2066"/>
+            <w:tcBorders>
+              <w:left w:color="000001" w:space="0" w:sz="2" w:val="single"/>
+              <w:bottom w:color="000001" w:space="0" w:sz="2" w:val="single"/>
+            </w:tcBorders>
+            <w:shd w:fill="FFFFFF" w:val="clear"/>
+            <w:tcMar>
+              <w:top w:type="dxa" w:w="0"/>
+              <w:left w:type="dxa" w:w="108"/>
+              <w:bottom w:type="dxa" w:w="0"/>
+              <w:right w:type="dxa" w:w="108"/>
+            </w:tcMar>
+          </w:tcPr>
+          <w:p>
+            <w:pPr>
+              <w:pStyle w:val="style20"/>
+              <w:jc w:val="center"/>
+            </w:pPr>
+            <w:r>
+              <w:rPr>
+                <w:rFonts w:ascii="Calibri" w:hAnsi="Calibri"/>
+              </w:rPr>
+              <w:t>-</w:t>
+            </w:r>
+          </w:p>
+        </w:tc>
+        <w:tc>
+          <w:tcPr>
+            <w:tcW w:type="dxa" w:w="1614"/>
+            <w:tcBorders>
+              <w:left w:color="000001" w:space="0" w:sz="2" w:val="single"/>
+              <w:bottom w:color="000001" w:space="0" w:sz="2" w:val="single"/>
+            </w:tcBorders>
+            <w:shd w:fill="FFFFFF" w:val="clear"/>
+            <w:tcMar>
+              <w:top w:type="dxa" w:w="0"/>
+              <w:left w:type="dxa" w:w="108"/>
+              <w:bottom w:type="dxa" w:w="0"/>
+              <w:right w:type="dxa" w:w="108"/>
+            </w:tcMar>
+          </w:tcPr>
+          <w:p>
+            <w:pPr>
+              <w:pStyle w:val="style20"/>
+              <w:jc w:val="center"/>
+            </w:pPr>
+            <w:r>
+              <w:rPr>
+                <w:rFonts w:ascii="Calibri" w:hAnsi="Calibri"/>
+              </w:rPr>
+              <w:t>-</w:t>
+            </w:r>
+          </w:p>
+        </w:tc>
+        <w:tc>
+          <w:tcPr>
+            <w:tcW w:type="dxa" w:w="1600"/>
             <w:tcBorders>
               <w:left w:color="000001" w:space="0" w:sz="2" w:val="single"/>
               <w:bottom w:color="000001" w:space="0" w:sz="2" w:val="single"/>
@@ -2175,7 +2509,7 @@
               <w:rPr>
                 <w:rFonts w:ascii="Calibri" w:hAnsi="Calibri"/>
               </w:rPr>
-              <w:t>-</w:t>
+              <w:t>1.83</w:t>
             </w:r>
           </w:p>
         </w:tc>
@@ -2186,7 +2520,7 @@
         </w:trPr>
         <w:tc>
           <w:tcPr>
-            <w:tcW w:type="dxa" w:w="1365"/>
+            <w:tcW w:type="dxa" w:w="1186"/>
             <w:tcBorders>
               <w:left w:color="000001" w:space="0" w:sz="2" w:val="single"/>
               <w:bottom w:color="000001" w:space="0" w:sz="2" w:val="single"/>
@@ -2214,7 +2548,7 @@
         </w:tc>
         <w:tc>
           <w:tcPr>
-            <w:tcW w:type="dxa" w:w="1295"/>
+            <w:tcW w:type="dxa" w:w="1125"/>
             <w:tcBorders>
               <w:left w:color="000001" w:space="0" w:sz="2" w:val="single"/>
               <w:bottom w:color="000001" w:space="0" w:sz="2" w:val="single"/>
@@ -2242,7 +2576,7 @@
         </w:tc>
         <w:tc>
           <w:tcPr>
-            <w:tcW w:type="dxa" w:w="1468"/>
+            <w:tcW w:type="dxa" w:w="1277"/>
             <w:tcBorders>
               <w:left w:color="000001" w:space="0" w:sz="2" w:val="single"/>
               <w:bottom w:color="000001" w:space="0" w:sz="2" w:val="single"/>
@@ -2270,63 +2604,91 @@
         </w:tc>
         <w:tc>
           <w:tcPr>
-            <w:tcW w:type="dxa" w:w="2399"/>
-            <w:tcBorders>
-              <w:left w:color="000001" w:space="0" w:sz="2" w:val="single"/>
-              <w:bottom w:color="000001" w:space="0" w:sz="2" w:val="single"/>
-            </w:tcBorders>
-            <w:shd w:fill="FFFFFF" w:val="clear"/>
-            <w:tcMar>
-              <w:top w:type="dxa" w:w="0"/>
-              <w:left w:type="dxa" w:w="108"/>
-              <w:bottom w:type="dxa" w:w="0"/>
-              <w:right w:type="dxa" w:w="108"/>
-            </w:tcMar>
-          </w:tcPr>
-          <w:p>
-            <w:pPr>
-              <w:pStyle w:val="style20"/>
-              <w:jc w:val="center"/>
-            </w:pPr>
-            <w:r>
-              <w:rPr>
-                <w:rFonts w:ascii="Calibri" w:hAnsi="Calibri"/>
-              </w:rPr>
-              <w:t>-</w:t>
-            </w:r>
-          </w:p>
-        </w:tc>
-        <w:tc>
-          <w:tcPr>
-            <w:tcW w:type="dxa" w:w="1933"/>
-            <w:tcBorders>
-              <w:left w:color="000001" w:space="0" w:sz="2" w:val="single"/>
-              <w:bottom w:color="000001" w:space="0" w:sz="2" w:val="single"/>
-            </w:tcBorders>
-            <w:shd w:fill="FFFFFF" w:val="clear"/>
-            <w:tcMar>
-              <w:top w:type="dxa" w:w="0"/>
-              <w:left w:type="dxa" w:w="108"/>
-              <w:bottom w:type="dxa" w:w="0"/>
-              <w:right w:type="dxa" w:w="108"/>
-            </w:tcMar>
-          </w:tcPr>
-          <w:p>
-            <w:pPr>
-              <w:pStyle w:val="style20"/>
-              <w:jc w:val="center"/>
-            </w:pPr>
-            <w:r>
-              <w:rPr>
-                <w:rFonts w:ascii="Calibri" w:hAnsi="Calibri"/>
-              </w:rPr>
-              <w:t>-</w:t>
-            </w:r>
-          </w:p>
-        </w:tc>
-        <w:tc>
-          <w:tcPr>
-            <w:tcW w:type="dxa" w:w="1502"/>
+            <w:tcW w:type="dxa" w:w="2448"/>
+            <w:tcBorders>
+              <w:left w:color="000001" w:space="0" w:sz="2" w:val="single"/>
+              <w:bottom w:color="000001" w:space="0" w:sz="2" w:val="single"/>
+            </w:tcBorders>
+            <w:shd w:fill="FFFFFF" w:val="clear"/>
+            <w:tcMar>
+              <w:top w:type="dxa" w:w="0"/>
+              <w:left w:type="dxa" w:w="108"/>
+              <w:bottom w:type="dxa" w:w="0"/>
+              <w:right w:type="dxa" w:w="108"/>
+            </w:tcMar>
+          </w:tcPr>
+          <w:p>
+            <w:pPr>
+              <w:pStyle w:val="style20"/>
+              <w:jc w:val="center"/>
+            </w:pPr>
+            <w:r>
+              <w:rPr>
+                <w:rFonts w:ascii="Calibri" w:hAnsi="Calibri"/>
+              </w:rPr>
+              <w:t>-</w:t>
+            </w:r>
+          </w:p>
+        </w:tc>
+        <w:tc>
+          <w:tcPr>
+            <w:tcW w:type="dxa" w:w="2066"/>
+            <w:tcBorders>
+              <w:left w:color="000001" w:space="0" w:sz="2" w:val="single"/>
+              <w:bottom w:color="000001" w:space="0" w:sz="2" w:val="single"/>
+            </w:tcBorders>
+            <w:shd w:fill="FFFFFF" w:val="clear"/>
+            <w:tcMar>
+              <w:top w:type="dxa" w:w="0"/>
+              <w:left w:type="dxa" w:w="108"/>
+              <w:bottom w:type="dxa" w:w="0"/>
+              <w:right w:type="dxa" w:w="108"/>
+            </w:tcMar>
+          </w:tcPr>
+          <w:p>
+            <w:pPr>
+              <w:pStyle w:val="style20"/>
+              <w:jc w:val="center"/>
+            </w:pPr>
+            <w:r>
+              <w:rPr>
+                <w:rFonts w:ascii="Calibri" w:hAnsi="Calibri"/>
+              </w:rPr>
+              <w:t>-</w:t>
+            </w:r>
+          </w:p>
+        </w:tc>
+        <w:tc>
+          <w:tcPr>
+            <w:tcW w:type="dxa" w:w="1614"/>
+            <w:tcBorders>
+              <w:left w:color="000001" w:space="0" w:sz="2" w:val="single"/>
+              <w:bottom w:color="000001" w:space="0" w:sz="2" w:val="single"/>
+            </w:tcBorders>
+            <w:shd w:fill="FFFFFF" w:val="clear"/>
+            <w:tcMar>
+              <w:top w:type="dxa" w:w="0"/>
+              <w:left w:type="dxa" w:w="108"/>
+              <w:bottom w:type="dxa" w:w="0"/>
+              <w:right w:type="dxa" w:w="108"/>
+            </w:tcMar>
+          </w:tcPr>
+          <w:p>
+            <w:pPr>
+              <w:pStyle w:val="style20"/>
+              <w:jc w:val="center"/>
+            </w:pPr>
+            <w:r>
+              <w:rPr>
+                <w:rFonts w:ascii="Calibri" w:hAnsi="Calibri"/>
+              </w:rPr>
+              <w:t>-</w:t>
+            </w:r>
+          </w:p>
+        </w:tc>
+        <w:tc>
+          <w:tcPr>
+            <w:tcW w:type="dxa" w:w="1600"/>
             <w:tcBorders>
               <w:left w:color="000001" w:space="0" w:sz="2" w:val="single"/>
               <w:bottom w:color="000001" w:space="0" w:sz="2" w:val="single"/>
@@ -2349,7 +2711,7 @@
               <w:rPr>
                 <w:rFonts w:ascii="Calibri" w:hAnsi="Calibri"/>
               </w:rPr>
-              <w:t>-</w:t>
+              <w:t>2.63</w:t>
             </w:r>
           </w:p>
         </w:tc>
@@ -2360,7 +2722,7 @@
         </w:trPr>
         <w:tc>
           <w:tcPr>
-            <w:tcW w:type="dxa" w:w="1365"/>
+            <w:tcW w:type="dxa" w:w="1186"/>
             <w:tcBorders>
               <w:left w:color="000001" w:space="0" w:sz="2" w:val="single"/>
               <w:bottom w:color="000001" w:space="0" w:sz="2" w:val="single"/>
@@ -2388,7 +2750,7 @@
         </w:tc>
         <w:tc>
           <w:tcPr>
-            <w:tcW w:type="dxa" w:w="1295"/>
+            <w:tcW w:type="dxa" w:w="1125"/>
             <w:tcBorders>
               <w:left w:color="000001" w:space="0" w:sz="2" w:val="single"/>
               <w:bottom w:color="000001" w:space="0" w:sz="2" w:val="single"/>
@@ -2416,7 +2778,7 @@
         </w:tc>
         <w:tc>
           <w:tcPr>
-            <w:tcW w:type="dxa" w:w="1468"/>
+            <w:tcW w:type="dxa" w:w="1277"/>
             <w:tcBorders>
               <w:left w:color="000001" w:space="0" w:sz="2" w:val="single"/>
               <w:bottom w:color="000001" w:space="0" w:sz="2" w:val="single"/>
@@ -2444,63 +2806,91 @@
         </w:tc>
         <w:tc>
           <w:tcPr>
-            <w:tcW w:type="dxa" w:w="2399"/>
-            <w:tcBorders>
-              <w:left w:color="000001" w:space="0" w:sz="2" w:val="single"/>
-              <w:bottom w:color="000001" w:space="0" w:sz="2" w:val="single"/>
-            </w:tcBorders>
-            <w:shd w:fill="FFFFFF" w:val="clear"/>
-            <w:tcMar>
-              <w:top w:type="dxa" w:w="0"/>
-              <w:left w:type="dxa" w:w="108"/>
-              <w:bottom w:type="dxa" w:w="0"/>
-              <w:right w:type="dxa" w:w="108"/>
-            </w:tcMar>
-          </w:tcPr>
-          <w:p>
-            <w:pPr>
-              <w:pStyle w:val="style20"/>
-              <w:jc w:val="center"/>
-            </w:pPr>
-            <w:r>
-              <w:rPr>
-                <w:rFonts w:ascii="Calibri" w:hAnsi="Calibri"/>
-              </w:rPr>
-              <w:t>-</w:t>
-            </w:r>
-          </w:p>
-        </w:tc>
-        <w:tc>
-          <w:tcPr>
-            <w:tcW w:type="dxa" w:w="1933"/>
-            <w:tcBorders>
-              <w:left w:color="000001" w:space="0" w:sz="2" w:val="single"/>
-              <w:bottom w:color="000001" w:space="0" w:sz="2" w:val="single"/>
-            </w:tcBorders>
-            <w:shd w:fill="FFFFFF" w:val="clear"/>
-            <w:tcMar>
-              <w:top w:type="dxa" w:w="0"/>
-              <w:left w:type="dxa" w:w="108"/>
-              <w:bottom w:type="dxa" w:w="0"/>
-              <w:right w:type="dxa" w:w="108"/>
-            </w:tcMar>
-          </w:tcPr>
-          <w:p>
-            <w:pPr>
-              <w:pStyle w:val="style20"/>
-              <w:jc w:val="center"/>
-            </w:pPr>
-            <w:r>
-              <w:rPr>
-                <w:rFonts w:ascii="Calibri" w:hAnsi="Calibri"/>
-              </w:rPr>
-              <w:t>-</w:t>
-            </w:r>
-          </w:p>
-        </w:tc>
-        <w:tc>
-          <w:tcPr>
-            <w:tcW w:type="dxa" w:w="1502"/>
+            <w:tcW w:type="dxa" w:w="2448"/>
+            <w:tcBorders>
+              <w:left w:color="000001" w:space="0" w:sz="2" w:val="single"/>
+              <w:bottom w:color="000001" w:space="0" w:sz="2" w:val="single"/>
+            </w:tcBorders>
+            <w:shd w:fill="FFFFFF" w:val="clear"/>
+            <w:tcMar>
+              <w:top w:type="dxa" w:w="0"/>
+              <w:left w:type="dxa" w:w="108"/>
+              <w:bottom w:type="dxa" w:w="0"/>
+              <w:right w:type="dxa" w:w="108"/>
+            </w:tcMar>
+          </w:tcPr>
+          <w:p>
+            <w:pPr>
+              <w:pStyle w:val="style20"/>
+              <w:jc w:val="center"/>
+            </w:pPr>
+            <w:r>
+              <w:rPr>
+                <w:rFonts w:ascii="Calibri" w:hAnsi="Calibri"/>
+              </w:rPr>
+              <w:t>-</w:t>
+            </w:r>
+          </w:p>
+        </w:tc>
+        <w:tc>
+          <w:tcPr>
+            <w:tcW w:type="dxa" w:w="2066"/>
+            <w:tcBorders>
+              <w:left w:color="000001" w:space="0" w:sz="2" w:val="single"/>
+              <w:bottom w:color="000001" w:space="0" w:sz="2" w:val="single"/>
+            </w:tcBorders>
+            <w:shd w:fill="FFFFFF" w:val="clear"/>
+            <w:tcMar>
+              <w:top w:type="dxa" w:w="0"/>
+              <w:left w:type="dxa" w:w="108"/>
+              <w:bottom w:type="dxa" w:w="0"/>
+              <w:right w:type="dxa" w:w="108"/>
+            </w:tcMar>
+          </w:tcPr>
+          <w:p>
+            <w:pPr>
+              <w:pStyle w:val="style20"/>
+              <w:jc w:val="center"/>
+            </w:pPr>
+            <w:r>
+              <w:rPr>
+                <w:rFonts w:ascii="Calibri" w:hAnsi="Calibri"/>
+              </w:rPr>
+              <w:t>-</w:t>
+            </w:r>
+          </w:p>
+        </w:tc>
+        <w:tc>
+          <w:tcPr>
+            <w:tcW w:type="dxa" w:w="1614"/>
+            <w:tcBorders>
+              <w:left w:color="000001" w:space="0" w:sz="2" w:val="single"/>
+              <w:bottom w:color="000001" w:space="0" w:sz="2" w:val="single"/>
+            </w:tcBorders>
+            <w:shd w:fill="FFFFFF" w:val="clear"/>
+            <w:tcMar>
+              <w:top w:type="dxa" w:w="0"/>
+              <w:left w:type="dxa" w:w="108"/>
+              <w:bottom w:type="dxa" w:w="0"/>
+              <w:right w:type="dxa" w:w="108"/>
+            </w:tcMar>
+          </w:tcPr>
+          <w:p>
+            <w:pPr>
+              <w:pStyle w:val="style20"/>
+              <w:jc w:val="center"/>
+            </w:pPr>
+            <w:r>
+              <w:rPr>
+                <w:rFonts w:ascii="Calibri" w:hAnsi="Calibri"/>
+              </w:rPr>
+              <w:t>-</w:t>
+            </w:r>
+          </w:p>
+        </w:tc>
+        <w:tc>
+          <w:tcPr>
+            <w:tcW w:type="dxa" w:w="1600"/>
             <w:tcBorders>
               <w:left w:color="000001" w:space="0" w:sz="2" w:val="single"/>
               <w:bottom w:color="000001" w:space="0" w:sz="2" w:val="single"/>
@@ -2520,9 +2910,7 @@
               <w:jc w:val="center"/>
             </w:pPr>
             <w:r>
-              <w:rPr>
-                <w:rFonts w:ascii="Calibri" w:hAnsi="Calibri"/>
-              </w:rPr>
+              <w:rPr/>
               <w:t>-</w:t>
             </w:r>
           </w:p>
@@ -2534,7 +2922,7 @@
         </w:trPr>
         <w:tc>
           <w:tcPr>
-            <w:tcW w:type="dxa" w:w="1365"/>
+            <w:tcW w:type="dxa" w:w="1186"/>
             <w:tcBorders>
               <w:left w:color="000001" w:space="0" w:sz="2" w:val="single"/>
               <w:bottom w:color="000001" w:space="0" w:sz="2" w:val="single"/>
@@ -2562,7 +2950,7 @@
         </w:tc>
         <w:tc>
           <w:tcPr>
-            <w:tcW w:type="dxa" w:w="1295"/>
+            <w:tcW w:type="dxa" w:w="1125"/>
             <w:tcBorders>
               <w:left w:color="000001" w:space="0" w:sz="2" w:val="single"/>
               <w:bottom w:color="000001" w:space="0" w:sz="2" w:val="single"/>
@@ -2590,7 +2978,7 @@
         </w:tc>
         <w:tc>
           <w:tcPr>
-            <w:tcW w:type="dxa" w:w="1468"/>
+            <w:tcW w:type="dxa" w:w="1277"/>
             <w:tcBorders>
               <w:left w:color="000001" w:space="0" w:sz="2" w:val="single"/>
               <w:bottom w:color="000001" w:space="0" w:sz="2" w:val="single"/>
@@ -2618,7 +3006,7 @@
         </w:tc>
         <w:tc>
           <w:tcPr>
-            <w:tcW w:type="dxa" w:w="2399"/>
+            <w:tcW w:type="dxa" w:w="2448"/>
             <w:tcBorders>
               <w:left w:color="000001" w:space="0" w:sz="2" w:val="single"/>
               <w:bottom w:color="000001" w:space="0" w:sz="2" w:val="single"/>
@@ -2646,7 +3034,7 @@
         </w:tc>
         <w:tc>
           <w:tcPr>
-            <w:tcW w:type="dxa" w:w="1933"/>
+            <w:tcW w:type="dxa" w:w="2066"/>
             <w:tcBorders>
               <w:left w:color="000001" w:space="0" w:sz="2" w:val="single"/>
               <w:bottom w:color="000001" w:space="0" w:sz="2" w:val="single"/>
@@ -2674,7 +3062,35 @@
         </w:tc>
         <w:tc>
           <w:tcPr>
-            <w:tcW w:type="dxa" w:w="1502"/>
+            <w:tcW w:type="dxa" w:w="1614"/>
+            <w:tcBorders>
+              <w:left w:color="000001" w:space="0" w:sz="2" w:val="single"/>
+              <w:bottom w:color="000001" w:space="0" w:sz="2" w:val="single"/>
+            </w:tcBorders>
+            <w:shd w:fill="FFFFFF" w:val="clear"/>
+            <w:tcMar>
+              <w:top w:type="dxa" w:w="0"/>
+              <w:left w:type="dxa" w:w="108"/>
+              <w:bottom w:type="dxa" w:w="0"/>
+              <w:right w:type="dxa" w:w="108"/>
+            </w:tcMar>
+          </w:tcPr>
+          <w:p>
+            <w:pPr>
+              <w:pStyle w:val="style20"/>
+              <w:jc w:val="center"/>
+            </w:pPr>
+            <w:r>
+              <w:rPr>
+                <w:rFonts w:ascii="Calibri" w:hAnsi="Calibri"/>
+              </w:rPr>
+              <w:t>53.95</w:t>
+            </w:r>
+          </w:p>
+        </w:tc>
+        <w:tc>
+          <w:tcPr>
+            <w:tcW w:type="dxa" w:w="1600"/>
             <w:tcBorders>
               <w:left w:color="000001" w:space="0" w:sz="2" w:val="single"/>
               <w:bottom w:color="000001" w:space="0" w:sz="2" w:val="single"/>
@@ -2697,7 +3113,7 @@
               <w:rPr>
                 <w:rFonts w:ascii="Calibri" w:hAnsi="Calibri"/>
               </w:rPr>
-              <w:t>53.95</w:t>
+              <w:t>4.19</w:t>
             </w:r>
           </w:p>
         </w:tc>
@@ -2708,7 +3124,7 @@
         </w:trPr>
         <w:tc>
           <w:tcPr>
-            <w:tcW w:type="dxa" w:w="1365"/>
+            <w:tcW w:type="dxa" w:w="1186"/>
             <w:tcBorders>
               <w:left w:color="000001" w:space="0" w:sz="2" w:val="single"/>
               <w:bottom w:color="000001" w:space="0" w:sz="2" w:val="single"/>
@@ -2736,7 +3152,7 @@
         </w:tc>
         <w:tc>
           <w:tcPr>
-            <w:tcW w:type="dxa" w:w="1295"/>
+            <w:tcW w:type="dxa" w:w="1125"/>
             <w:tcBorders>
               <w:left w:color="000001" w:space="0" w:sz="2" w:val="single"/>
               <w:bottom w:color="000001" w:space="0" w:sz="2" w:val="single"/>
@@ -2764,7 +3180,7 @@
         </w:tc>
         <w:tc>
           <w:tcPr>
-            <w:tcW w:type="dxa" w:w="1468"/>
+            <w:tcW w:type="dxa" w:w="1277"/>
             <w:tcBorders>
               <w:left w:color="000001" w:space="0" w:sz="2" w:val="single"/>
               <w:bottom w:color="000001" w:space="0" w:sz="2" w:val="single"/>
@@ -2792,63 +3208,91 @@
         </w:tc>
         <w:tc>
           <w:tcPr>
-            <w:tcW w:type="dxa" w:w="2399"/>
-            <w:tcBorders>
-              <w:left w:color="000001" w:space="0" w:sz="2" w:val="single"/>
-              <w:bottom w:color="000001" w:space="0" w:sz="2" w:val="single"/>
-            </w:tcBorders>
-            <w:shd w:fill="FFFFFF" w:val="clear"/>
-            <w:tcMar>
-              <w:top w:type="dxa" w:w="0"/>
-              <w:left w:type="dxa" w:w="108"/>
-              <w:bottom w:type="dxa" w:w="0"/>
-              <w:right w:type="dxa" w:w="108"/>
-            </w:tcMar>
-          </w:tcPr>
-          <w:p>
-            <w:pPr>
-              <w:pStyle w:val="style20"/>
-              <w:jc w:val="center"/>
-            </w:pPr>
-            <w:r>
-              <w:rPr>
-                <w:rFonts w:ascii="Calibri" w:hAnsi="Calibri"/>
-              </w:rPr>
-              <w:t>-</w:t>
-            </w:r>
-          </w:p>
-        </w:tc>
-        <w:tc>
-          <w:tcPr>
-            <w:tcW w:type="dxa" w:w="1933"/>
-            <w:tcBorders>
-              <w:left w:color="000001" w:space="0" w:sz="2" w:val="single"/>
-              <w:bottom w:color="000001" w:space="0" w:sz="2" w:val="single"/>
-            </w:tcBorders>
-            <w:shd w:fill="FFFFFF" w:val="clear"/>
-            <w:tcMar>
-              <w:top w:type="dxa" w:w="0"/>
-              <w:left w:type="dxa" w:w="108"/>
-              <w:bottom w:type="dxa" w:w="0"/>
-              <w:right w:type="dxa" w:w="108"/>
-            </w:tcMar>
-          </w:tcPr>
-          <w:p>
-            <w:pPr>
-              <w:pStyle w:val="style20"/>
-              <w:jc w:val="center"/>
-            </w:pPr>
-            <w:r>
-              <w:rPr>
-                <w:rFonts w:ascii="Calibri" w:hAnsi="Calibri"/>
-              </w:rPr>
-              <w:t>-</w:t>
-            </w:r>
-          </w:p>
-        </w:tc>
-        <w:tc>
-          <w:tcPr>
-            <w:tcW w:type="dxa" w:w="1502"/>
+            <w:tcW w:type="dxa" w:w="2448"/>
+            <w:tcBorders>
+              <w:left w:color="000001" w:space="0" w:sz="2" w:val="single"/>
+              <w:bottom w:color="000001" w:space="0" w:sz="2" w:val="single"/>
+            </w:tcBorders>
+            <w:shd w:fill="FFFFFF" w:val="clear"/>
+            <w:tcMar>
+              <w:top w:type="dxa" w:w="0"/>
+              <w:left w:type="dxa" w:w="108"/>
+              <w:bottom w:type="dxa" w:w="0"/>
+              <w:right w:type="dxa" w:w="108"/>
+            </w:tcMar>
+          </w:tcPr>
+          <w:p>
+            <w:pPr>
+              <w:pStyle w:val="style20"/>
+              <w:jc w:val="center"/>
+            </w:pPr>
+            <w:r>
+              <w:rPr>
+                <w:rFonts w:ascii="Calibri" w:hAnsi="Calibri"/>
+              </w:rPr>
+              <w:t>-</w:t>
+            </w:r>
+          </w:p>
+        </w:tc>
+        <w:tc>
+          <w:tcPr>
+            <w:tcW w:type="dxa" w:w="2066"/>
+            <w:tcBorders>
+              <w:left w:color="000001" w:space="0" w:sz="2" w:val="single"/>
+              <w:bottom w:color="000001" w:space="0" w:sz="2" w:val="single"/>
+            </w:tcBorders>
+            <w:shd w:fill="FFFFFF" w:val="clear"/>
+            <w:tcMar>
+              <w:top w:type="dxa" w:w="0"/>
+              <w:left w:type="dxa" w:w="108"/>
+              <w:bottom w:type="dxa" w:w="0"/>
+              <w:right w:type="dxa" w:w="108"/>
+            </w:tcMar>
+          </w:tcPr>
+          <w:p>
+            <w:pPr>
+              <w:pStyle w:val="style20"/>
+              <w:jc w:val="center"/>
+            </w:pPr>
+            <w:r>
+              <w:rPr>
+                <w:rFonts w:ascii="Calibri" w:hAnsi="Calibri"/>
+              </w:rPr>
+              <w:t>-</w:t>
+            </w:r>
+          </w:p>
+        </w:tc>
+        <w:tc>
+          <w:tcPr>
+            <w:tcW w:type="dxa" w:w="1614"/>
+            <w:tcBorders>
+              <w:left w:color="000001" w:space="0" w:sz="2" w:val="single"/>
+              <w:bottom w:color="000001" w:space="0" w:sz="2" w:val="single"/>
+            </w:tcBorders>
+            <w:shd w:fill="FFFFFF" w:val="clear"/>
+            <w:tcMar>
+              <w:top w:type="dxa" w:w="0"/>
+              <w:left w:type="dxa" w:w="108"/>
+              <w:bottom w:type="dxa" w:w="0"/>
+              <w:right w:type="dxa" w:w="108"/>
+            </w:tcMar>
+          </w:tcPr>
+          <w:p>
+            <w:pPr>
+              <w:pStyle w:val="style20"/>
+              <w:jc w:val="center"/>
+            </w:pPr>
+            <w:r>
+              <w:rPr>
+                <w:rFonts w:ascii="Calibri" w:hAnsi="Calibri"/>
+              </w:rPr>
+              <w:t>-</w:t>
+            </w:r>
+          </w:p>
+        </w:tc>
+        <w:tc>
+          <w:tcPr>
+            <w:tcW w:type="dxa" w:w="1600"/>
             <w:tcBorders>
               <w:left w:color="000001" w:space="0" w:sz="2" w:val="single"/>
               <w:bottom w:color="000001" w:space="0" w:sz="2" w:val="single"/>
@@ -2871,7 +3315,7 @@
               <w:rPr>
                 <w:rFonts w:ascii="Calibri" w:hAnsi="Calibri"/>
               </w:rPr>
-              <w:t>-</w:t>
+              <w:t>8.54</w:t>
             </w:r>
           </w:p>
         </w:tc>
@@ -2882,7 +3326,7 @@
         </w:trPr>
         <w:tc>
           <w:tcPr>
-            <w:tcW w:type="dxa" w:w="1365"/>
+            <w:tcW w:type="dxa" w:w="1186"/>
             <w:tcBorders>
               <w:left w:color="000001" w:space="0" w:sz="2" w:val="single"/>
               <w:bottom w:color="000001" w:space="0" w:sz="2" w:val="single"/>
@@ -2910,7 +3354,7 @@
         </w:tc>
         <w:tc>
           <w:tcPr>
-            <w:tcW w:type="dxa" w:w="1295"/>
+            <w:tcW w:type="dxa" w:w="1125"/>
             <w:tcBorders>
               <w:left w:color="000001" w:space="0" w:sz="2" w:val="single"/>
               <w:bottom w:color="000001" w:space="0" w:sz="2" w:val="single"/>
@@ -2938,7 +3382,7 @@
         </w:tc>
         <w:tc>
           <w:tcPr>
-            <w:tcW w:type="dxa" w:w="1468"/>
+            <w:tcW w:type="dxa" w:w="1277"/>
             <w:tcBorders>
               <w:left w:color="000001" w:space="0" w:sz="2" w:val="single"/>
               <w:bottom w:color="000001" w:space="0" w:sz="2" w:val="single"/>
@@ -2966,63 +3410,91 @@
         </w:tc>
         <w:tc>
           <w:tcPr>
-            <w:tcW w:type="dxa" w:w="2399"/>
-            <w:tcBorders>
-              <w:left w:color="000001" w:space="0" w:sz="2" w:val="single"/>
-              <w:bottom w:color="000001" w:space="0" w:sz="2" w:val="single"/>
-            </w:tcBorders>
-            <w:shd w:fill="FFFFFF" w:val="clear"/>
-            <w:tcMar>
-              <w:top w:type="dxa" w:w="0"/>
-              <w:left w:type="dxa" w:w="108"/>
-              <w:bottom w:type="dxa" w:w="0"/>
-              <w:right w:type="dxa" w:w="108"/>
-            </w:tcMar>
-          </w:tcPr>
-          <w:p>
-            <w:pPr>
-              <w:pStyle w:val="style20"/>
-              <w:jc w:val="center"/>
-            </w:pPr>
-            <w:r>
-              <w:rPr>
-                <w:rFonts w:ascii="Calibri" w:hAnsi="Calibri"/>
-              </w:rPr>
-              <w:t>-</w:t>
-            </w:r>
-          </w:p>
-        </w:tc>
-        <w:tc>
-          <w:tcPr>
-            <w:tcW w:type="dxa" w:w="1933"/>
-            <w:tcBorders>
-              <w:left w:color="000001" w:space="0" w:sz="2" w:val="single"/>
-              <w:bottom w:color="000001" w:space="0" w:sz="2" w:val="single"/>
-            </w:tcBorders>
-            <w:shd w:fill="FFFFFF" w:val="clear"/>
-            <w:tcMar>
-              <w:top w:type="dxa" w:w="0"/>
-              <w:left w:type="dxa" w:w="108"/>
-              <w:bottom w:type="dxa" w:w="0"/>
-              <w:right w:type="dxa" w:w="108"/>
-            </w:tcMar>
-          </w:tcPr>
-          <w:p>
-            <w:pPr>
-              <w:pStyle w:val="style20"/>
-              <w:jc w:val="center"/>
-            </w:pPr>
-            <w:r>
-              <w:rPr>
-                <w:rFonts w:ascii="Calibri" w:hAnsi="Calibri"/>
-              </w:rPr>
-              <w:t>-</w:t>
-            </w:r>
-          </w:p>
-        </w:tc>
-        <w:tc>
-          <w:tcPr>
-            <w:tcW w:type="dxa" w:w="1502"/>
+            <w:tcW w:type="dxa" w:w="2448"/>
+            <w:tcBorders>
+              <w:left w:color="000001" w:space="0" w:sz="2" w:val="single"/>
+              <w:bottom w:color="000001" w:space="0" w:sz="2" w:val="single"/>
+            </w:tcBorders>
+            <w:shd w:fill="FFFFFF" w:val="clear"/>
+            <w:tcMar>
+              <w:top w:type="dxa" w:w="0"/>
+              <w:left w:type="dxa" w:w="108"/>
+              <w:bottom w:type="dxa" w:w="0"/>
+              <w:right w:type="dxa" w:w="108"/>
+            </w:tcMar>
+          </w:tcPr>
+          <w:p>
+            <w:pPr>
+              <w:pStyle w:val="style20"/>
+              <w:jc w:val="center"/>
+            </w:pPr>
+            <w:r>
+              <w:rPr>
+                <w:rFonts w:ascii="Calibri" w:hAnsi="Calibri"/>
+              </w:rPr>
+              <w:t>-</w:t>
+            </w:r>
+          </w:p>
+        </w:tc>
+        <w:tc>
+          <w:tcPr>
+            <w:tcW w:type="dxa" w:w="2066"/>
+            <w:tcBorders>
+              <w:left w:color="000001" w:space="0" w:sz="2" w:val="single"/>
+              <w:bottom w:color="000001" w:space="0" w:sz="2" w:val="single"/>
+            </w:tcBorders>
+            <w:shd w:fill="FFFFFF" w:val="clear"/>
+            <w:tcMar>
+              <w:top w:type="dxa" w:w="0"/>
+              <w:left w:type="dxa" w:w="108"/>
+              <w:bottom w:type="dxa" w:w="0"/>
+              <w:right w:type="dxa" w:w="108"/>
+            </w:tcMar>
+          </w:tcPr>
+          <w:p>
+            <w:pPr>
+              <w:pStyle w:val="style20"/>
+              <w:jc w:val="center"/>
+            </w:pPr>
+            <w:r>
+              <w:rPr>
+                <w:rFonts w:ascii="Calibri" w:hAnsi="Calibri"/>
+              </w:rPr>
+              <w:t>-</w:t>
+            </w:r>
+          </w:p>
+        </w:tc>
+        <w:tc>
+          <w:tcPr>
+            <w:tcW w:type="dxa" w:w="1614"/>
+            <w:tcBorders>
+              <w:left w:color="000001" w:space="0" w:sz="2" w:val="single"/>
+              <w:bottom w:color="000001" w:space="0" w:sz="2" w:val="single"/>
+            </w:tcBorders>
+            <w:shd w:fill="FFFFFF" w:val="clear"/>
+            <w:tcMar>
+              <w:top w:type="dxa" w:w="0"/>
+              <w:left w:type="dxa" w:w="108"/>
+              <w:bottom w:type="dxa" w:w="0"/>
+              <w:right w:type="dxa" w:w="108"/>
+            </w:tcMar>
+          </w:tcPr>
+          <w:p>
+            <w:pPr>
+              <w:pStyle w:val="style20"/>
+              <w:jc w:val="center"/>
+            </w:pPr>
+            <w:r>
+              <w:rPr>
+                <w:rFonts w:ascii="Calibri" w:hAnsi="Calibri"/>
+              </w:rPr>
+              <w:t>-</w:t>
+            </w:r>
+          </w:p>
+        </w:tc>
+        <w:tc>
+          <w:tcPr>
+            <w:tcW w:type="dxa" w:w="1600"/>
             <w:tcBorders>
               <w:left w:color="000001" w:space="0" w:sz="2" w:val="single"/>
               <w:bottom w:color="000001" w:space="0" w:sz="2" w:val="single"/>
@@ -3042,9 +3514,7 @@
               <w:jc w:val="center"/>
             </w:pPr>
             <w:r>
-              <w:rPr>
-                <w:rFonts w:ascii="Calibri" w:hAnsi="Calibri"/>
-              </w:rPr>
+              <w:rPr/>
               <w:t>-</w:t>
             </w:r>
           </w:p>
@@ -3061,7 +3531,7 @@
     </w:p>
     <w:sectPr>
       <w:type w:val="nextPage"/>
-      <w:pgSz w:h="15840" w:w="12240"/>
+      <w:pgSz w:h="12240" w:orient="landscape" w:w="15840"/>
       <w:pgMar w:bottom="1134" w:footer="0" w:gutter="0" w:header="0" w:left="1134" w:right="1134" w:top="1134"/>
       <w:pgNumType w:fmt="decimal"/>
       <w:formProt w:val="false"/>

</xml_diff>